<commit_message>
modify:init parameter and used now for plugin module
</commit_message>
<xml_diff>
--- a/XEngine_Docment/Docment_zh.docx
+++ b/XEngine_Docment/Docment_zh.docx
@@ -15485,9 +15485,6 @@
           <w:p>
             <w:pPr>
               <w:pStyle w:val="af"/>
-              <w:rPr>
-                <w:rFonts w:hint="eastAsia"/>
-              </w:rPr>
             </w:pPr>
             <w:r>
               <w:t>20</w:t>
@@ -15779,12 +15776,14 @@
         <w:pStyle w:val="1"/>
       </w:pPr>
       <w:bookmarkStart w:id="5" w:name="_Toc195623366"/>
+      <w:proofErr w:type="gramStart"/>
       <w:r>
         <w:rPr>
           <w:rFonts w:hint="eastAsia"/>
         </w:rPr>
         <w:t>一</w:t>
       </w:r>
+      <w:proofErr w:type="gramEnd"/>
       <w:r>
         <w:rPr>
           <w:rFonts w:hint="eastAsia"/>
@@ -16665,7 +16664,21 @@
         <w:rPr>
           <w:rFonts w:hint="eastAsia"/>
         </w:rPr>
-        <w:t>配置完环境后</w:t>
+        <w:t>配置</w:t>
+      </w:r>
+      <w:proofErr w:type="gramStart"/>
+      <w:r>
+        <w:rPr>
+          <w:rFonts w:hint="eastAsia"/>
+        </w:rPr>
+        <w:t>完环境</w:t>
+      </w:r>
+      <w:proofErr w:type="gramEnd"/>
+      <w:r>
+        <w:rPr>
+          <w:rFonts w:hint="eastAsia"/>
+        </w:rPr>
+        <w:t>后</w:t>
       </w:r>
       <w:r>
         <w:rPr>
@@ -16884,6 +16897,7 @@
       <w:pPr>
         <w:ind w:firstLine="420"/>
       </w:pPr>
+      <w:proofErr w:type="gramStart"/>
       <w:r>
         <w:t>”</w:t>
       </w:r>
@@ -16893,6 +16907,7 @@
         </w:rPr>
         <w:t>tszUserName</w:t>
       </w:r>
+      <w:proofErr w:type="gramEnd"/>
       <w:r>
         <w:t>”</w:t>
       </w:r>
@@ -16919,6 +16934,7 @@
       <w:pPr>
         <w:ind w:firstLine="420"/>
       </w:pPr>
+      <w:proofErr w:type="gramStart"/>
       <w:r>
         <w:t>”</w:t>
       </w:r>
@@ -16928,6 +16944,7 @@
         </w:rPr>
         <w:t>tszUserPass</w:t>
       </w:r>
+      <w:proofErr w:type="gramEnd"/>
       <w:r>
         <w:t>”</w:t>
       </w:r>
@@ -18598,8 +18615,16 @@
         <w:rPr>
           <w:rFonts w:hint="eastAsia"/>
         </w:rPr>
-        <w:t xml:space="preserve">    "data":{</w:t>
-      </w:r>
+        <w:t xml:space="preserve">    "data</w:t>
+      </w:r>
+      <w:proofErr w:type="gramStart"/>
+      <w:r>
+        <w:rPr>
+          <w:rFonts w:hint="eastAsia"/>
+        </w:rPr>
+        <w:t>":{</w:t>
+      </w:r>
+      <w:proofErr w:type="gramEnd"/>
     </w:p>
     <w:p>
       <w:r>
@@ -18852,11 +18877,33 @@
         </w:rPr>
         <w:t>,</w:t>
       </w:r>
-      <w:r>
-        <w:rPr>
-          <w:rFonts w:hint="eastAsia"/>
-        </w:rPr>
-        <w:t>那么才会认为不在线</w:t>
+      <w:proofErr w:type="gramStart"/>
+      <w:r>
+        <w:rPr>
+          <w:rFonts w:hint="eastAsia"/>
+        </w:rPr>
+        <w:t>那么才</w:t>
+      </w:r>
+      <w:proofErr w:type="gramEnd"/>
+      <w:r>
+        <w:rPr>
+          <w:rFonts w:hint="eastAsia"/>
+        </w:rPr>
+        <w:t>会认为</w:t>
+      </w:r>
+      <w:proofErr w:type="gramStart"/>
+      <w:r>
+        <w:rPr>
+          <w:rFonts w:hint="eastAsia"/>
+        </w:rPr>
+        <w:t>不</w:t>
+      </w:r>
+      <w:proofErr w:type="gramEnd"/>
+      <w:r>
+        <w:rPr>
+          <w:rFonts w:hint="eastAsia"/>
+        </w:rPr>
+        <w:t>在线</w:t>
       </w:r>
       <w:r>
         <w:rPr>
@@ -20169,37 +20216,9 @@
           <w:szCs w:val="21"/>
           <w:shd w:val="clear" w:color="auto" w:fill="FFFFFF"/>
         </w:rPr>
-        <w:t>"ClientArray"</w:t>
-      </w:r>
-      <w:r>
-        <w:rPr>
-          <w:rFonts w:ascii="Tahoma" w:eastAsia="Tahoma" w:hAnsi="Tahoma" w:cs="Tahoma"/>
-          <w:color w:val="4A5560"/>
-          <w:szCs w:val="21"/>
-          <w:shd w:val="clear" w:color="auto" w:fill="FFFFFF"/>
-        </w:rPr>
-        <w:t>:[</w:t>
-      </w:r>
-      <w:r>
-        <w:rPr>
-          <w:rFonts w:ascii="Tahoma" w:eastAsia="Tahoma" w:hAnsi="Tahoma" w:cs="Tahoma"/>
-          <w:color w:val="4A5560"/>
-          <w:szCs w:val="21"/>
-          <w:shd w:val="clear" w:color="auto" w:fill="FFFFFF"/>
-        </w:rPr>
-        <w:br/>
-        <w:t>        {</w:t>
-      </w:r>
-      <w:r>
-        <w:rPr>
-          <w:rFonts w:ascii="Tahoma" w:eastAsia="Tahoma" w:hAnsi="Tahoma" w:cs="Tahoma"/>
-          <w:color w:val="4A5560"/>
-          <w:szCs w:val="21"/>
-          <w:shd w:val="clear" w:color="auto" w:fill="FFFFFF"/>
-        </w:rPr>
-        <w:br/>
-        <w:t>            </w:t>
-      </w:r>
+        <w:t>"ClientArray</w:t>
+      </w:r>
+      <w:proofErr w:type="gramStart"/>
       <w:r>
         <w:rPr>
           <w:rStyle w:val="jsonkey"/>
@@ -20210,6 +20229,59 @@
           <w:szCs w:val="21"/>
           <w:shd w:val="clear" w:color="auto" w:fill="FFFFFF"/>
         </w:rPr>
+        <w:t>"</w:t>
+      </w:r>
+      <w:r>
+        <w:rPr>
+          <w:rFonts w:ascii="Tahoma" w:eastAsia="Tahoma" w:hAnsi="Tahoma" w:cs="Tahoma"/>
+          <w:color w:val="4A5560"/>
+          <w:szCs w:val="21"/>
+          <w:shd w:val="clear" w:color="auto" w:fill="FFFFFF"/>
+        </w:rPr>
+        <w:t>:[</w:t>
+      </w:r>
+      <w:proofErr w:type="gramEnd"/>
+      <w:r>
+        <w:rPr>
+          <w:rFonts w:ascii="Tahoma" w:eastAsia="Tahoma" w:hAnsi="Tahoma" w:cs="Tahoma"/>
+          <w:color w:val="4A5560"/>
+          <w:szCs w:val="21"/>
+          <w:shd w:val="clear" w:color="auto" w:fill="FFFFFF"/>
+        </w:rPr>
+        <w:br/>
+        <w:t>     </w:t>
+      </w:r>
+      <w:proofErr w:type="gramStart"/>
+      <w:r>
+        <w:rPr>
+          <w:rFonts w:ascii="Tahoma" w:eastAsia="Tahoma" w:hAnsi="Tahoma" w:cs="Tahoma"/>
+          <w:color w:val="4A5560"/>
+          <w:szCs w:val="21"/>
+          <w:shd w:val="clear" w:color="auto" w:fill="FFFFFF"/>
+        </w:rPr>
+        <w:t>   {</w:t>
+      </w:r>
+      <w:proofErr w:type="gramEnd"/>
+      <w:r>
+        <w:rPr>
+          <w:rFonts w:ascii="Tahoma" w:eastAsia="Tahoma" w:hAnsi="Tahoma" w:cs="Tahoma"/>
+          <w:color w:val="4A5560"/>
+          <w:szCs w:val="21"/>
+          <w:shd w:val="clear" w:color="auto" w:fill="FFFFFF"/>
+        </w:rPr>
+        <w:br/>
+        <w:t>            </w:t>
+      </w:r>
+      <w:r>
+        <w:rPr>
+          <w:rStyle w:val="jsonkey"/>
+          <w:rFonts w:ascii="Tahoma" w:eastAsia="Tahoma" w:hAnsi="Tahoma" w:cs="Tahoma"/>
+          <w:b/>
+          <w:bCs/>
+          <w:color w:val="92278F"/>
+          <w:szCs w:val="21"/>
+          <w:shd w:val="clear" w:color="auto" w:fill="FFFFFF"/>
+        </w:rPr>
         <w:t>"ClientAddr"</w:t>
       </w:r>
       <w:r>
@@ -20303,8 +20375,19 @@
           <w:shd w:val="clear" w:color="auto" w:fill="FFFFFF"/>
         </w:rPr>
         <w:br/>
-        <w:t>        {</w:t>
-      </w:r>
+        <w:t>     </w:t>
+      </w:r>
+      <w:proofErr w:type="gramStart"/>
+      <w:r>
+        <w:rPr>
+          <w:rFonts w:ascii="Tahoma" w:eastAsia="Tahoma" w:hAnsi="Tahoma" w:cs="Tahoma"/>
+          <w:color w:val="4A5560"/>
+          <w:szCs w:val="21"/>
+          <w:shd w:val="clear" w:color="auto" w:fill="FFFFFF"/>
+        </w:rPr>
+        <w:t>   {</w:t>
+      </w:r>
+      <w:proofErr w:type="gramEnd"/>
       <w:r>
         <w:rPr>
           <w:rFonts w:ascii="Tahoma" w:eastAsia="Tahoma" w:hAnsi="Tahoma" w:cs="Tahoma"/>
@@ -20408,8 +20491,9 @@
           <w:shd w:val="clear" w:color="auto" w:fill="FFFFFF"/>
         </w:rPr>
         <w:br/>
-        <w:t>        }</w:t>
-      </w:r>
+        <w:t>      </w:t>
+      </w:r>
+      <w:proofErr w:type="gramStart"/>
       <w:r>
         <w:rPr>
           <w:rFonts w:ascii="Tahoma" w:eastAsia="Tahoma" w:hAnsi="Tahoma" w:cs="Tahoma"/>
@@ -20417,9 +20501,30 @@
           <w:szCs w:val="21"/>
           <w:shd w:val="clear" w:color="auto" w:fill="FFFFFF"/>
         </w:rPr>
+        <w:t>  }</w:t>
+      </w:r>
+      <w:proofErr w:type="gramEnd"/>
+      <w:r>
+        <w:rPr>
+          <w:rFonts w:ascii="Tahoma" w:eastAsia="Tahoma" w:hAnsi="Tahoma" w:cs="Tahoma"/>
+          <w:color w:val="4A5560"/>
+          <w:szCs w:val="21"/>
+          <w:shd w:val="clear" w:color="auto" w:fill="FFFFFF"/>
+        </w:rPr>
         <w:br/>
-        <w:t>    ]</w:t>
-      </w:r>
+        <w:t>  </w:t>
+      </w:r>
+      <w:proofErr w:type="gramStart"/>
+      <w:r>
+        <w:rPr>
+          <w:rFonts w:ascii="Tahoma" w:eastAsia="Tahoma" w:hAnsi="Tahoma" w:cs="Tahoma"/>
+          <w:color w:val="4A5560"/>
+          <w:szCs w:val="21"/>
+          <w:shd w:val="clear" w:color="auto" w:fill="FFFFFF"/>
+        </w:rPr>
+        <w:t>  ]</w:t>
+      </w:r>
+      <w:proofErr w:type="gramEnd"/>
       <w:r>
         <w:rPr>
           <w:rFonts w:ascii="Tahoma" w:eastAsia="Tahoma" w:hAnsi="Tahoma" w:cs="Tahoma"/>
@@ -20881,8 +20986,13 @@
     </w:p>
     <w:p>
       <w:r>
-        <w:t xml:space="preserve">    "ClientArray":[</w:t>
-      </w:r>
+        <w:t xml:space="preserve">    "ClientArray</w:t>
+      </w:r>
+      <w:proofErr w:type="gramStart"/>
+      <w:r>
+        <w:t>":[</w:t>
+      </w:r>
+      <w:proofErr w:type="gramEnd"/>
     </w:p>
     <w:p>
       <w:r>
@@ -21465,8 +21575,16 @@
         <w:rPr>
           <w:rFonts w:hint="eastAsia"/>
         </w:rPr>
-        <w:t xml:space="preserve">    "data":{</w:t>
-      </w:r>
+        <w:t xml:space="preserve">    "data</w:t>
+      </w:r>
+      <w:proofErr w:type="gramStart"/>
+      <w:r>
+        <w:rPr>
+          <w:rFonts w:hint="eastAsia"/>
+        </w:rPr>
+        <w:t>":{</w:t>
+      </w:r>
+      <w:proofErr w:type="gramEnd"/>
     </w:p>
     <w:p>
       <w:r>
@@ -21752,8 +21870,13 @@
     </w:p>
     <w:p>
       <w:r>
-        <w:t xml:space="preserve">    "data":{</w:t>
-      </w:r>
+        <w:t xml:space="preserve">    "data</w:t>
+      </w:r>
+      <w:proofErr w:type="gramStart"/>
+      <w:r>
+        <w:t>":{</w:t>
+      </w:r>
+      <w:proofErr w:type="gramEnd"/>
     </w:p>
     <w:p>
       <w:r>
@@ -22462,8 +22585,13 @@
     </w:p>
     <w:p>
       <w:r>
-        <w:t xml:space="preserve">    "data":[</w:t>
-      </w:r>
+        <w:t xml:space="preserve">    "data</w:t>
+      </w:r>
+      <w:proofErr w:type="gramStart"/>
+      <w:r>
+        <w:t>":[</w:t>
+      </w:r>
+      <w:proofErr w:type="gramEnd"/>
     </w:p>
     <w:p>
       <w:r>
@@ -22937,11 +23065,19 @@
       <w:pPr>
         <w:ind w:firstLine="420"/>
       </w:pPr>
-      <w:r>
-        <w:rPr>
-          <w:rFonts w:hint="eastAsia"/>
-        </w:rPr>
-        <w:t>二维码服务支持解析和生成</w:t>
+      <w:proofErr w:type="gramStart"/>
+      <w:r>
+        <w:rPr>
+          <w:rFonts w:hint="eastAsia"/>
+        </w:rPr>
+        <w:t>二维码服务</w:t>
+      </w:r>
+      <w:proofErr w:type="gramEnd"/>
+      <w:r>
+        <w:rPr>
+          <w:rFonts w:hint="eastAsia"/>
+        </w:rPr>
+        <w:t>支持解析和生成</w:t>
       </w:r>
     </w:p>
     <w:p>
@@ -23051,8 +23187,13 @@
         <w:t xml:space="preserve">    "tszMsgBuffer":"</w:t>
       </w:r>
       <w:r>
-        <w:t>要编码的二维码数据</w:t>
-      </w:r>
+        <w:t>要编码的</w:t>
+      </w:r>
+      <w:proofErr w:type="gramStart"/>
+      <w:r>
+        <w:t>二维码数据</w:t>
+      </w:r>
+      <w:proofErr w:type="gramEnd"/>
       <w:r>
         <w:t>",</w:t>
       </w:r>
@@ -23271,7 +23412,21 @@
         <w:rPr>
           <w:rFonts w:hint="eastAsia"/>
         </w:rPr>
-        <w:t>返回解析完毕的二维码字符串信息</w:t>
+        <w:t>返回解析完毕的</w:t>
+      </w:r>
+      <w:proofErr w:type="gramStart"/>
+      <w:r>
+        <w:rPr>
+          <w:rFonts w:hint="eastAsia"/>
+        </w:rPr>
+        <w:t>二维码字符串</w:t>
+      </w:r>
+      <w:proofErr w:type="gramEnd"/>
+      <w:r>
+        <w:rPr>
+          <w:rFonts w:hint="eastAsia"/>
+        </w:rPr>
+        <w:t>信息</w:t>
       </w:r>
     </w:p>
     <w:p>
@@ -23465,7 +23620,21 @@
         <w:rPr>
           <w:rFonts w:hint="eastAsia"/>
         </w:rPr>
-        <w:t xml:space="preserve">    "bTCP":true,</w:t>
+        <w:t xml:space="preserve">    "bTCP</w:t>
+      </w:r>
+      <w:proofErr w:type="gramStart"/>
+      <w:r>
+        <w:rPr>
+          <w:rFonts w:hint="eastAsia"/>
+        </w:rPr>
+        <w:t>":true</w:t>
+      </w:r>
+      <w:proofErr w:type="gramEnd"/>
+      <w:r>
+        <w:rPr>
+          <w:rFonts w:hint="eastAsia"/>
+        </w:rPr>
+        <w:t>,</w:t>
       </w:r>
     </w:p>
     <w:p>
@@ -23477,7 +23646,21 @@
         <w:rPr>
           <w:rFonts w:hint="eastAsia"/>
         </w:rPr>
-        <w:t xml:space="preserve">    "bConn":true,</w:t>
+        <w:t xml:space="preserve">    "bConn</w:t>
+      </w:r>
+      <w:proofErr w:type="gramStart"/>
+      <w:r>
+        <w:rPr>
+          <w:rFonts w:hint="eastAsia"/>
+        </w:rPr>
+        <w:t>":true</w:t>
+      </w:r>
+      <w:proofErr w:type="gramEnd"/>
+      <w:r>
+        <w:rPr>
+          <w:rFonts w:hint="eastAsia"/>
+        </w:rPr>
+        <w:t>,</w:t>
       </w:r>
     </w:p>
     <w:p>
@@ -23834,7 +24017,21 @@
         <w:rPr>
           <w:rFonts w:hint="eastAsia"/>
         </w:rPr>
-        <w:t xml:space="preserve">    "bTCP":true,</w:t>
+        <w:t xml:space="preserve">    "bTCP</w:t>
+      </w:r>
+      <w:proofErr w:type="gramStart"/>
+      <w:r>
+        <w:rPr>
+          <w:rFonts w:hint="eastAsia"/>
+        </w:rPr>
+        <w:t>":true</w:t>
+      </w:r>
+      <w:proofErr w:type="gramEnd"/>
+      <w:r>
+        <w:rPr>
+          <w:rFonts w:hint="eastAsia"/>
+        </w:rPr>
+        <w:t>,</w:t>
       </w:r>
     </w:p>
     <w:p>
@@ -23846,8 +24043,16 @@
         <w:rPr>
           <w:rFonts w:hint="eastAsia"/>
         </w:rPr>
-        <w:t xml:space="preserve">    "bConn":true</w:t>
-      </w:r>
+        <w:t xml:space="preserve">    "bConn</w:t>
+      </w:r>
+      <w:proofErr w:type="gramStart"/>
+      <w:r>
+        <w:rPr>
+          <w:rFonts w:hint="eastAsia"/>
+        </w:rPr>
+        <w:t>":true</w:t>
+      </w:r>
+      <w:proofErr w:type="gramEnd"/>
     </w:p>
     <w:p>
       <w:pPr>
@@ -24513,7 +24718,21 @@
           <w:rFonts w:hint="eastAsia"/>
         </w:rPr>
         <w:tab/>
-        <w:t>"code" : 0,</w:t>
+        <w:t>"code</w:t>
+      </w:r>
+      <w:proofErr w:type="gramStart"/>
+      <w:r>
+        <w:rPr>
+          <w:rFonts w:hint="eastAsia"/>
+        </w:rPr>
+        <w:t>" :</w:t>
+      </w:r>
+      <w:proofErr w:type="gramEnd"/>
+      <w:r>
+        <w:rPr>
+          <w:rFonts w:hint="eastAsia"/>
+        </w:rPr>
+        <w:t xml:space="preserve"> 0,</w:t>
       </w:r>
     </w:p>
     <w:p>
@@ -24522,7 +24741,21 @@
           <w:rFonts w:hint="eastAsia"/>
         </w:rPr>
         <w:tab/>
-        <w:t xml:space="preserve">"data" : </w:t>
+        <w:t>"data</w:t>
+      </w:r>
+      <w:proofErr w:type="gramStart"/>
+      <w:r>
+        <w:rPr>
+          <w:rFonts w:hint="eastAsia"/>
+        </w:rPr>
+        <w:t>" :</w:t>
+      </w:r>
+      <w:proofErr w:type="gramEnd"/>
+      <w:r>
+        <w:rPr>
+          <w:rFonts w:hint="eastAsia"/>
+        </w:rPr>
+        <w:t xml:space="preserve"> </w:t>
       </w:r>
     </w:p>
     <w:p>
@@ -24546,7 +24779,21 @@
           <w:rFonts w:hint="eastAsia"/>
         </w:rPr>
         <w:tab/>
-        <w:t>"tszCreateTime" : "2023-04-11 14:42:32",</w:t>
+        <w:t>"tszCreateTime</w:t>
+      </w:r>
+      <w:proofErr w:type="gramStart"/>
+      <w:r>
+        <w:rPr>
+          <w:rFonts w:hint="eastAsia"/>
+        </w:rPr>
+        <w:t>" :</w:t>
+      </w:r>
+      <w:proofErr w:type="gramEnd"/>
+      <w:r>
+        <w:rPr>
+          <w:rFonts w:hint="eastAsia"/>
+        </w:rPr>
+        <w:t xml:space="preserve"> "2023-04-11 14:42:32",</w:t>
       </w:r>
     </w:p>
     <w:p>
@@ -24561,7 +24808,21 @@
           <w:rFonts w:hint="eastAsia"/>
         </w:rPr>
         <w:tab/>
-        <w:t>"tszCvtUrl" : "http://app.xyry.org:5501",</w:t>
+        <w:t>"tszCvtUrl</w:t>
+      </w:r>
+      <w:proofErr w:type="gramStart"/>
+      <w:r>
+        <w:rPr>
+          <w:rFonts w:hint="eastAsia"/>
+        </w:rPr>
+        <w:t>" :</w:t>
+      </w:r>
+      <w:proofErr w:type="gramEnd"/>
+      <w:r>
+        <w:rPr>
+          <w:rFonts w:hint="eastAsia"/>
+        </w:rPr>
+        <w:t xml:space="preserve"> "http://app.xyry.org:5501",</w:t>
       </w:r>
     </w:p>
     <w:p>
@@ -24576,7 +24837,21 @@
           <w:rFonts w:hint="eastAsia"/>
         </w:rPr>
         <w:tab/>
-        <w:t>"tszFullUrl" : "http://bbs.xyry.org/forum.php?mod=viewthread&amp;tid=2&amp;extra=page%3D1",</w:t>
+        <w:t>"tszFullUrl</w:t>
+      </w:r>
+      <w:proofErr w:type="gramStart"/>
+      <w:r>
+        <w:rPr>
+          <w:rFonts w:hint="eastAsia"/>
+        </w:rPr>
+        <w:t>" :</w:t>
+      </w:r>
+      <w:proofErr w:type="gramEnd"/>
+      <w:r>
+        <w:rPr>
+          <w:rFonts w:hint="eastAsia"/>
+        </w:rPr>
+        <w:t xml:space="preserve"> "http://bbs.xyry.org/forum.php?mod=viewthread&amp;tid=2&amp;extra=page%3D1",</w:t>
       </w:r>
     </w:p>
     <w:p>
@@ -24591,7 +24866,21 @@
           <w:rFonts w:hint="eastAsia"/>
         </w:rPr>
         <w:tab/>
-        <w:t>"tszKeyUrl" : "7g4ey5",</w:t>
+        <w:t>"tszKeyUrl</w:t>
+      </w:r>
+      <w:proofErr w:type="gramStart"/>
+      <w:r>
+        <w:rPr>
+          <w:rFonts w:hint="eastAsia"/>
+        </w:rPr>
+        <w:t>" :</w:t>
+      </w:r>
+      <w:proofErr w:type="gramEnd"/>
+      <w:r>
+        <w:rPr>
+          <w:rFonts w:hint="eastAsia"/>
+        </w:rPr>
+        <w:t xml:space="preserve"> "7g4ey5",</w:t>
       </w:r>
     </w:p>
     <w:p>
@@ -24606,7 +24895,21 @@
           <w:rFonts w:hint="eastAsia"/>
         </w:rPr>
         <w:tab/>
-        <w:t>"tszMapUrl" : "http://app.xyry.org:5501/7g4ey5",</w:t>
+        <w:t>"tszMapUrl</w:t>
+      </w:r>
+      <w:proofErr w:type="gramStart"/>
+      <w:r>
+        <w:rPr>
+          <w:rFonts w:hint="eastAsia"/>
+        </w:rPr>
+        <w:t>" :</w:t>
+      </w:r>
+      <w:proofErr w:type="gramEnd"/>
+      <w:r>
+        <w:rPr>
+          <w:rFonts w:hint="eastAsia"/>
+        </w:rPr>
+        <w:t xml:space="preserve"> "http://app.xyry.org:5501/7g4ey5",</w:t>
       </w:r>
     </w:p>
     <w:p>
@@ -24621,7 +24924,21 @@
           <w:rFonts w:hint="eastAsia"/>
         </w:rPr>
         <w:tab/>
-        <w:t>"tszShotUrl" : "http://app.xyry.org:5501"</w:t>
+        <w:t>"tszShotUrl</w:t>
+      </w:r>
+      <w:proofErr w:type="gramStart"/>
+      <w:r>
+        <w:rPr>
+          <w:rFonts w:hint="eastAsia"/>
+        </w:rPr>
+        <w:t>" :</w:t>
+      </w:r>
+      <w:proofErr w:type="gramEnd"/>
+      <w:r>
+        <w:rPr>
+          <w:rFonts w:hint="eastAsia"/>
+        </w:rPr>
+        <w:t xml:space="preserve"> "http://app.xyry.org:5501"</w:t>
       </w:r>
     </w:p>
     <w:p>
@@ -24639,7 +24956,21 @@
           <w:rFonts w:hint="eastAsia"/>
         </w:rPr>
         <w:tab/>
-        <w:t>"msg" : "success"</w:t>
+        <w:t>"msg</w:t>
+      </w:r>
+      <w:proofErr w:type="gramStart"/>
+      <w:r>
+        <w:rPr>
+          <w:rFonts w:hint="eastAsia"/>
+        </w:rPr>
+        <w:t>" :</w:t>
+      </w:r>
+      <w:proofErr w:type="gramEnd"/>
+      <w:r>
+        <w:rPr>
+          <w:rFonts w:hint="eastAsia"/>
+        </w:rPr>
+        <w:t xml:space="preserve"> "success"</w:t>
       </w:r>
     </w:p>
     <w:p>
@@ -24788,13 +25119,29 @@
     <w:p>
       <w:r>
         <w:tab/>
-        <w:t>"code" : 0,</w:t>
+        <w:t>"code</w:t>
+      </w:r>
+      <w:proofErr w:type="gramStart"/>
+      <w:r>
+        <w:t>" :</w:t>
+      </w:r>
+      <w:proofErr w:type="gramEnd"/>
+      <w:r>
+        <w:t xml:space="preserve"> 0,</w:t>
       </w:r>
     </w:p>
     <w:p>
       <w:r>
         <w:tab/>
-        <w:t xml:space="preserve">"data" : </w:t>
+        <w:t>"data</w:t>
+      </w:r>
+      <w:proofErr w:type="gramStart"/>
+      <w:r>
+        <w:t>" :</w:t>
+      </w:r>
+      <w:proofErr w:type="gramEnd"/>
+      <w:r>
+        <w:t xml:space="preserve"> </w:t>
       </w:r>
     </w:p>
     <w:p>
@@ -24809,7 +25156,15 @@
       </w:r>
       <w:r>
         <w:tab/>
-        <w:t>"tszCreateTime" : "2023-04-11 14:42:32",</w:t>
+        <w:t>"tszCreateTime</w:t>
+      </w:r>
+      <w:proofErr w:type="gramStart"/>
+      <w:r>
+        <w:t>" :</w:t>
+      </w:r>
+      <w:proofErr w:type="gramEnd"/>
+      <w:r>
+        <w:t xml:space="preserve"> "2023-04-11 14:42:32",</w:t>
       </w:r>
     </w:p>
     <w:p>
@@ -24818,7 +25173,15 @@
       </w:r>
       <w:r>
         <w:tab/>
-        <w:t>"tszCvtUrl" : "http://app.xyry.org:5501",</w:t>
+        <w:t>"tszCvtUrl</w:t>
+      </w:r>
+      <w:proofErr w:type="gramStart"/>
+      <w:r>
+        <w:t>" :</w:t>
+      </w:r>
+      <w:proofErr w:type="gramEnd"/>
+      <w:r>
+        <w:t xml:space="preserve"> "http://app.xyry.org:5501",</w:t>
       </w:r>
     </w:p>
     <w:p>
@@ -24827,7 +25190,15 @@
       </w:r>
       <w:r>
         <w:tab/>
-        <w:t>"tszFullUrl" : "http://bbs.xyry.org/forum.php?mod=viewthread&amp;tid=2&amp;extra=page%3D1",</w:t>
+        <w:t>"tszFullUrl</w:t>
+      </w:r>
+      <w:proofErr w:type="gramStart"/>
+      <w:r>
+        <w:t>" :</w:t>
+      </w:r>
+      <w:proofErr w:type="gramEnd"/>
+      <w:r>
+        <w:t xml:space="preserve"> "http://bbs.xyry.org/forum.php?mod=viewthread&amp;tid=2&amp;extra=page%3D1",</w:t>
       </w:r>
     </w:p>
     <w:p>
@@ -24836,7 +25207,15 @@
       </w:r>
       <w:r>
         <w:tab/>
-        <w:t>"tszKeyUrl" : "7g4ey5",</w:t>
+        <w:t>"tszKeyUrl</w:t>
+      </w:r>
+      <w:proofErr w:type="gramStart"/>
+      <w:r>
+        <w:t>" :</w:t>
+      </w:r>
+      <w:proofErr w:type="gramEnd"/>
+      <w:r>
+        <w:t xml:space="preserve"> "7g4ey5",</w:t>
       </w:r>
     </w:p>
     <w:p>
@@ -24845,7 +25224,15 @@
       </w:r>
       <w:r>
         <w:tab/>
-        <w:t>"tszMapUrl" : "http://app.xyry.org:5501/7g4ey5",</w:t>
+        <w:t>"tszMapUrl</w:t>
+      </w:r>
+      <w:proofErr w:type="gramStart"/>
+      <w:r>
+        <w:t>" :</w:t>
+      </w:r>
+      <w:proofErr w:type="gramEnd"/>
+      <w:r>
+        <w:t xml:space="preserve"> "http://app.xyry.org:5501/7g4ey5",</w:t>
       </w:r>
     </w:p>
     <w:p>
@@ -24854,7 +25241,15 @@
       </w:r>
       <w:r>
         <w:tab/>
-        <w:t>"tszShotUrl" : "http://app.xyry.org:5501"</w:t>
+        <w:t>"tszShotUrl</w:t>
+      </w:r>
+      <w:proofErr w:type="gramStart"/>
+      <w:r>
+        <w:t>" :</w:t>
+      </w:r>
+      <w:proofErr w:type="gramEnd"/>
+      <w:r>
+        <w:t xml:space="preserve"> "http://app.xyry.org:5501"</w:t>
       </w:r>
     </w:p>
     <w:p>
@@ -24866,7 +25261,15 @@
     <w:p>
       <w:r>
         <w:tab/>
-        <w:t>"msg" : "success"</w:t>
+        <w:t>"msg</w:t>
+      </w:r>
+      <w:proofErr w:type="gramStart"/>
+      <w:r>
+        <w:t>" :</w:t>
+      </w:r>
+      <w:proofErr w:type="gramEnd"/>
+      <w:r>
+        <w:t xml:space="preserve"> "success"</w:t>
       </w:r>
     </w:p>
     <w:p>
@@ -25012,13 +25415,29 @@
     <w:p>
       <w:r>
         <w:tab/>
-        <w:t>"code" : 0,</w:t>
+        <w:t>"code</w:t>
+      </w:r>
+      <w:proofErr w:type="gramStart"/>
+      <w:r>
+        <w:t>" :</w:t>
+      </w:r>
+      <w:proofErr w:type="gramEnd"/>
+      <w:r>
+        <w:t xml:space="preserve"> 0,</w:t>
       </w:r>
     </w:p>
     <w:p>
       <w:r>
         <w:tab/>
-        <w:t xml:space="preserve">"data" : </w:t>
+        <w:t>"data</w:t>
+      </w:r>
+      <w:proofErr w:type="gramStart"/>
+      <w:r>
+        <w:t>" :</w:t>
+      </w:r>
+      <w:proofErr w:type="gramEnd"/>
+      <w:r>
+        <w:t xml:space="preserve"> </w:t>
       </w:r>
     </w:p>
     <w:p>
@@ -25033,7 +25452,15 @@
       </w:r>
       <w:r>
         <w:tab/>
-        <w:t>"tszCreateTime" : "",</w:t>
+        <w:t>"tszCreateTime</w:t>
+      </w:r>
+      <w:proofErr w:type="gramStart"/>
+      <w:r>
+        <w:t>" :</w:t>
+      </w:r>
+      <w:proofErr w:type="gramEnd"/>
+      <w:r>
+        <w:t xml:space="preserve"> "",</w:t>
       </w:r>
     </w:p>
     <w:p>
@@ -25042,7 +25469,15 @@
       </w:r>
       <w:r>
         <w:tab/>
-        <w:t>"tszCvtUrl" : "",</w:t>
+        <w:t>"tszCvtUrl</w:t>
+      </w:r>
+      <w:proofErr w:type="gramStart"/>
+      <w:r>
+        <w:t>" :</w:t>
+      </w:r>
+      <w:proofErr w:type="gramEnd"/>
+      <w:r>
+        <w:t xml:space="preserve"> "",</w:t>
       </w:r>
     </w:p>
     <w:p>
@@ -25051,7 +25486,15 @@
       </w:r>
       <w:r>
         <w:tab/>
-        <w:t>"tszFullUrl" : "",</w:t>
+        <w:t>"tszFullUrl</w:t>
+      </w:r>
+      <w:proofErr w:type="gramStart"/>
+      <w:r>
+        <w:t>" :</w:t>
+      </w:r>
+      <w:proofErr w:type="gramEnd"/>
+      <w:r>
+        <w:t xml:space="preserve"> "",</w:t>
       </w:r>
     </w:p>
     <w:p>
@@ -25060,7 +25503,15 @@
       </w:r>
       <w:r>
         <w:tab/>
-        <w:t>"tszKeyUrl" : "",</w:t>
+        <w:t>"tszKeyUrl</w:t>
+      </w:r>
+      <w:proofErr w:type="gramStart"/>
+      <w:r>
+        <w:t>" :</w:t>
+      </w:r>
+      <w:proofErr w:type="gramEnd"/>
+      <w:r>
+        <w:t xml:space="preserve"> "",</w:t>
       </w:r>
     </w:p>
     <w:p>
@@ -25069,7 +25520,15 @@
       </w:r>
       <w:r>
         <w:tab/>
-        <w:t>"tszMapUrl" : "http://app.xyry.org:5501/7g4ey5",</w:t>
+        <w:t>"tszMapUrl</w:t>
+      </w:r>
+      <w:proofErr w:type="gramStart"/>
+      <w:r>
+        <w:t>" :</w:t>
+      </w:r>
+      <w:proofErr w:type="gramEnd"/>
+      <w:r>
+        <w:t xml:space="preserve"> "http://app.xyry.org:5501/7g4ey5",</w:t>
       </w:r>
     </w:p>
     <w:p>
@@ -25078,7 +25537,15 @@
       </w:r>
       <w:r>
         <w:tab/>
-        <w:t>"tszShotUrl" : ""</w:t>
+        <w:t>"tszShotUrl</w:t>
+      </w:r>
+      <w:proofErr w:type="gramStart"/>
+      <w:r>
+        <w:t>" :</w:t>
+      </w:r>
+      <w:proofErr w:type="gramEnd"/>
+      <w:r>
+        <w:t xml:space="preserve"> ""</w:t>
       </w:r>
     </w:p>
     <w:p>
@@ -25090,7 +25557,15 @@
     <w:p>
       <w:r>
         <w:tab/>
-        <w:t>"msg" : "success"</w:t>
+        <w:t>"msg</w:t>
+      </w:r>
+      <w:proofErr w:type="gramStart"/>
+      <w:r>
+        <w:t>" :</w:t>
+      </w:r>
+      <w:proofErr w:type="gramEnd"/>
+      <w:r>
+        <w:t xml:space="preserve"> "success"</w:t>
       </w:r>
     </w:p>
     <w:p>
@@ -25210,13 +25685,29 @@
     <w:p>
       <w:r>
         <w:tab/>
-        <w:t>"code" : 0,</w:t>
+        <w:t>"code</w:t>
+      </w:r>
+      <w:proofErr w:type="gramStart"/>
+      <w:r>
+        <w:t>" :</w:t>
+      </w:r>
+      <w:proofErr w:type="gramEnd"/>
+      <w:r>
+        <w:t xml:space="preserve"> 0,</w:t>
       </w:r>
     </w:p>
     <w:p>
       <w:r>
         <w:tab/>
-        <w:t xml:space="preserve">"data" : </w:t>
+        <w:t>"data</w:t>
+      </w:r>
+      <w:proofErr w:type="gramStart"/>
+      <w:r>
+        <w:t>" :</w:t>
+      </w:r>
+      <w:proofErr w:type="gramEnd"/>
+      <w:r>
+        <w:t xml:space="preserve"> </w:t>
       </w:r>
     </w:p>
     <w:p>
@@ -25243,7 +25734,15 @@
       </w:r>
       <w:r>
         <w:tab/>
-        <w:t>"nID" : 7,</w:t>
+        <w:t>"nID</w:t>
+      </w:r>
+      <w:proofErr w:type="gramStart"/>
+      <w:r>
+        <w:t>" :</w:t>
+      </w:r>
+      <w:proofErr w:type="gramEnd"/>
+      <w:r>
+        <w:t xml:space="preserve"> 7,</w:t>
       </w:r>
     </w:p>
     <w:p>
@@ -25255,7 +25754,15 @@
       </w:r>
       <w:r>
         <w:tab/>
-        <w:t>"nLength" : 0,</w:t>
+        <w:t>"nLength</w:t>
+      </w:r>
+      <w:proofErr w:type="gramStart"/>
+      <w:r>
+        <w:t>" :</w:t>
+      </w:r>
+      <w:proofErr w:type="gramEnd"/>
+      <w:r>
+        <w:t xml:space="preserve"> 0,</w:t>
       </w:r>
     </w:p>
     <w:p>
@@ -25267,7 +25774,15 @@
       </w:r>
       <w:r>
         <w:tab/>
-        <w:t>"tszCreateTime" : "2024-04-10 10:53:27",</w:t>
+        <w:t>"tszCreateTime</w:t>
+      </w:r>
+      <w:proofErr w:type="gramStart"/>
+      <w:r>
+        <w:t>" :</w:t>
+      </w:r>
+      <w:proofErr w:type="gramEnd"/>
+      <w:r>
+        <w:t xml:space="preserve"> "2024-04-10 10:53:27",</w:t>
       </w:r>
     </w:p>
     <w:p>
@@ -25279,7 +25794,15 @@
       </w:r>
       <w:r>
         <w:tab/>
-        <w:t>"tszCvtUrl" : "",</w:t>
+        <w:t>"tszCvtUrl</w:t>
+      </w:r>
+      <w:proofErr w:type="gramStart"/>
+      <w:r>
+        <w:t>" :</w:t>
+      </w:r>
+      <w:proofErr w:type="gramEnd"/>
+      <w:r>
+        <w:t xml:space="preserve"> "",</w:t>
       </w:r>
     </w:p>
     <w:p>
@@ -25291,7 +25814,15 @@
       </w:r>
       <w:r>
         <w:tab/>
-        <w:t>"tszFullUrl" : "http://bbs.xyry.org/forum.php?mod=viewthread&amp;tid=2&amp;extra=page%3D1",</w:t>
+        <w:t>"tszFullUrl</w:t>
+      </w:r>
+      <w:proofErr w:type="gramStart"/>
+      <w:r>
+        <w:t>" :</w:t>
+      </w:r>
+      <w:proofErr w:type="gramEnd"/>
+      <w:r>
+        <w:t xml:space="preserve"> "http://bbs.xyry.org/forum.php?mod=viewthread&amp;tid=2&amp;extra=page%3D1",</w:t>
       </w:r>
     </w:p>
     <w:p>
@@ -25303,7 +25834,15 @@
       </w:r>
       <w:r>
         <w:tab/>
-        <w:t>"tszKeyUrl" : "7g4ey5",</w:t>
+        <w:t>"tszKeyUrl</w:t>
+      </w:r>
+      <w:proofErr w:type="gramStart"/>
+      <w:r>
+        <w:t>" :</w:t>
+      </w:r>
+      <w:proofErr w:type="gramEnd"/>
+      <w:r>
+        <w:t xml:space="preserve"> "7g4ey5",</w:t>
       </w:r>
     </w:p>
     <w:p>
@@ -25315,7 +25854,15 @@
       </w:r>
       <w:r>
         <w:tab/>
-        <w:t>"tszMapUrl" : "http://app.xyry.org:5501/7g4ey5",</w:t>
+        <w:t>"tszMapUrl</w:t>
+      </w:r>
+      <w:proofErr w:type="gramStart"/>
+      <w:r>
+        <w:t>" :</w:t>
+      </w:r>
+      <w:proofErr w:type="gramEnd"/>
+      <w:r>
+        <w:t xml:space="preserve"> "http://app.xyry.org:5501/7g4ey5",</w:t>
       </w:r>
     </w:p>
     <w:p>
@@ -25327,7 +25874,15 @@
       </w:r>
       <w:r>
         <w:tab/>
-        <w:t>"tszShotUrl" : "http://app.xyry.org:5501"</w:t>
+        <w:t>"tszShotUrl</w:t>
+      </w:r>
+      <w:proofErr w:type="gramStart"/>
+      <w:r>
+        <w:t>" :</w:t>
+      </w:r>
+      <w:proofErr w:type="gramEnd"/>
+      <w:r>
+        <w:t xml:space="preserve"> "http://app.xyry.org:5501"</w:t>
       </w:r>
     </w:p>
     <w:p>
@@ -25349,7 +25904,15 @@
     <w:p>
       <w:r>
         <w:tab/>
-        <w:t>"msg" : "success"</w:t>
+        <w:t>"msg</w:t>
+      </w:r>
+      <w:proofErr w:type="gramStart"/>
+      <w:r>
+        <w:t>" :</w:t>
+      </w:r>
+      <w:proofErr w:type="gramEnd"/>
+      <w:r>
+        <w:t xml:space="preserve"> "success"</w:t>
       </w:r>
     </w:p>
     <w:p>
@@ -25555,7 +26118,21 @@
           <w:rFonts w:hint="eastAsia"/>
         </w:rPr>
         <w:tab/>
-        <w:t>"code" : 0</w:t>
+        <w:t>"code</w:t>
+      </w:r>
+      <w:proofErr w:type="gramStart"/>
+      <w:r>
+        <w:rPr>
+          <w:rFonts w:hint="eastAsia"/>
+        </w:rPr>
+        <w:t>" :</w:t>
+      </w:r>
+      <w:proofErr w:type="gramEnd"/>
+      <w:r>
+        <w:rPr>
+          <w:rFonts w:hint="eastAsia"/>
+        </w:rPr>
+        <w:t xml:space="preserve"> 0</w:t>
       </w:r>
     </w:p>
     <w:p>
@@ -25722,7 +26299,21 @@
         </w:rPr>
         <w:lastRenderedPageBreak/>
         <w:tab/>
-        <w:t>"code" : 0</w:t>
+        <w:t>"code</w:t>
+      </w:r>
+      <w:proofErr w:type="gramStart"/>
+      <w:r>
+        <w:rPr>
+          <w:rFonts w:hint="eastAsia"/>
+        </w:rPr>
+        <w:t>" :</w:t>
+      </w:r>
+      <w:proofErr w:type="gramEnd"/>
+      <w:r>
+        <w:rPr>
+          <w:rFonts w:hint="eastAsia"/>
+        </w:rPr>
+        <w:t xml:space="preserve"> 0</w:t>
       </w:r>
     </w:p>
     <w:p>
@@ -25882,13 +26473,29 @@
     <w:p>
       <w:r>
         <w:tab/>
-        <w:t>"code" : 0,</w:t>
+        <w:t>"code</w:t>
+      </w:r>
+      <w:proofErr w:type="gramStart"/>
+      <w:r>
+        <w:t>" :</w:t>
+      </w:r>
+      <w:proofErr w:type="gramEnd"/>
+      <w:r>
+        <w:t xml:space="preserve"> 0,</w:t>
       </w:r>
     </w:p>
     <w:p>
       <w:r>
         <w:tab/>
-        <w:t xml:space="preserve">"data" : </w:t>
+        <w:t>"data</w:t>
+      </w:r>
+      <w:proofErr w:type="gramStart"/>
+      <w:r>
+        <w:t>" :</w:t>
+      </w:r>
+      <w:proofErr w:type="gramEnd"/>
+      <w:r>
+        <w:t xml:space="preserve"> </w:t>
       </w:r>
     </w:p>
     <w:p>
@@ -25903,7 +26510,15 @@
       </w:r>
       <w:r>
         <w:tab/>
-        <w:t>"nLevel" : 0,</w:t>
+        <w:t>"nLevel</w:t>
+      </w:r>
+      <w:proofErr w:type="gramStart"/>
+      <w:r>
+        <w:t>" :</w:t>
+      </w:r>
+      <w:proofErr w:type="gramEnd"/>
+      <w:r>
+        <w:t xml:space="preserve"> 0,</w:t>
       </w:r>
     </w:p>
     <w:p>
@@ -25912,7 +26527,15 @@
       </w:r>
       <w:r>
         <w:tab/>
-        <w:t>"tszWordsFrom" : "root",</w:t>
+        <w:t>"tszWordsFrom</w:t>
+      </w:r>
+      <w:proofErr w:type="gramStart"/>
+      <w:r>
+        <w:t>" :</w:t>
+      </w:r>
+      <w:proofErr w:type="gramEnd"/>
+      <w:r>
+        <w:t xml:space="preserve"> "root",</w:t>
       </w:r>
     </w:p>
     <w:p>
@@ -25921,7 +26544,15 @@
       </w:r>
       <w:r>
         <w:tab/>
-        <w:t>"tszWordsTo" : "user"</w:t>
+        <w:t>"tszWordsTo</w:t>
+      </w:r>
+      <w:proofErr w:type="gramStart"/>
+      <w:r>
+        <w:t>" :</w:t>
+      </w:r>
+      <w:proofErr w:type="gramEnd"/>
+      <w:r>
+        <w:t xml:space="preserve"> "user"</w:t>
       </w:r>
     </w:p>
     <w:p>
@@ -25933,7 +26564,15 @@
     <w:p>
       <w:r>
         <w:tab/>
-        <w:t>"msg" : "success"</w:t>
+        <w:t>"msg</w:t>
+      </w:r>
+      <w:proofErr w:type="gramStart"/>
+      <w:r>
+        <w:t>" :</w:t>
+      </w:r>
+      <w:proofErr w:type="gramEnd"/>
+      <w:r>
+        <w:t xml:space="preserve"> "success"</w:t>
       </w:r>
     </w:p>
     <w:p>
@@ -26054,14 +26693,30 @@
     <w:p>
       <w:r>
         <w:tab/>
-        <w:t>"code" : 0,</w:t>
+        <w:t>"code</w:t>
+      </w:r>
+      <w:proofErr w:type="gramStart"/>
+      <w:r>
+        <w:t>" :</w:t>
+      </w:r>
+      <w:proofErr w:type="gramEnd"/>
+      <w:r>
+        <w:t xml:space="preserve"> 0,</w:t>
       </w:r>
     </w:p>
     <w:p>
       <w:r>
         <w:lastRenderedPageBreak/>
         <w:tab/>
-        <w:t xml:space="preserve">"data" : </w:t>
+        <w:t>"data</w:t>
+      </w:r>
+      <w:proofErr w:type="gramStart"/>
+      <w:r>
+        <w:t>" :</w:t>
+      </w:r>
+      <w:proofErr w:type="gramEnd"/>
+      <w:r>
+        <w:t xml:space="preserve"> </w:t>
       </w:r>
     </w:p>
     <w:p>
@@ -26088,7 +26743,15 @@
       </w:r>
       <w:r>
         <w:tab/>
-        <w:t>"nLevel" : 0,</w:t>
+        <w:t>"nLevel</w:t>
+      </w:r>
+      <w:proofErr w:type="gramStart"/>
+      <w:r>
+        <w:t>" :</w:t>
+      </w:r>
+      <w:proofErr w:type="gramEnd"/>
+      <w:r>
+        <w:t xml:space="preserve"> 0,</w:t>
       </w:r>
     </w:p>
     <w:p>
@@ -26100,7 +26763,15 @@
       </w:r>
       <w:r>
         <w:tab/>
-        <w:t>"tszWordsFrom" : "root",</w:t>
+        <w:t>"tszWordsFrom</w:t>
+      </w:r>
+      <w:proofErr w:type="gramStart"/>
+      <w:r>
+        <w:t>" :</w:t>
+      </w:r>
+      <w:proofErr w:type="gramEnd"/>
+      <w:r>
+        <w:t xml:space="preserve"> "root",</w:t>
       </w:r>
     </w:p>
     <w:p>
@@ -26112,7 +26783,15 @@
       </w:r>
       <w:r>
         <w:tab/>
-        <w:t>"tszWordsTo" : "user"</w:t>
+        <w:t>"tszWordsTo</w:t>
+      </w:r>
+      <w:proofErr w:type="gramStart"/>
+      <w:r>
+        <w:t>" :</w:t>
+      </w:r>
+      <w:proofErr w:type="gramEnd"/>
+      <w:r>
+        <w:t xml:space="preserve"> "user"</w:t>
       </w:r>
     </w:p>
     <w:p>
@@ -26133,7 +26812,15 @@
     <w:p>
       <w:r>
         <w:tab/>
-        <w:t>"msg" : "success"</w:t>
+        <w:t>"msg</w:t>
+      </w:r>
+      <w:proofErr w:type="gramStart"/>
+      <w:r>
+        <w:t>" :</w:t>
+      </w:r>
+      <w:proofErr w:type="gramEnd"/>
+      <w:r>
+        <w:t xml:space="preserve"> "success"</w:t>
       </w:r>
     </w:p>
     <w:p>
@@ -26234,18 +26921,22 @@
         </w:rPr>
         <w:t>里面都需要带上</w:t>
       </w:r>
+      <w:proofErr w:type="gramStart"/>
       <w:r>
         <w:t>”</w:t>
       </w:r>
+      <w:proofErr w:type="gramEnd"/>
       <w:r>
         <w:rPr>
           <w:rFonts w:hint="eastAsia"/>
         </w:rPr>
         <w:t>unOperatorCode</w:t>
       </w:r>
+      <w:proofErr w:type="gramStart"/>
       <w:r>
         <w:t>”</w:t>
       </w:r>
+      <w:proofErr w:type="gramEnd"/>
       <w:r>
         <w:rPr>
           <w:rFonts w:hint="eastAsia"/>
@@ -26280,8 +26971,16 @@
         <w:rPr>
           <w:rFonts w:hint="eastAsia"/>
         </w:rPr>
-        <w:t>这个类型可以通过协议头找到</w:t>
-      </w:r>
+        <w:t>这个类型可以通过协议</w:t>
+      </w:r>
+      <w:proofErr w:type="gramStart"/>
+      <w:r>
+        <w:rPr>
+          <w:rFonts w:hint="eastAsia"/>
+        </w:rPr>
+        <w:t>头找到</w:t>
+      </w:r>
+      <w:proofErr w:type="gramEnd"/>
       <w:r>
         <w:rPr>
           <w:rFonts w:hint="eastAsia"/>
@@ -26725,8 +27424,13 @@
     </w:p>
     <w:p>
       <w:r>
-        <w:t xml:space="preserve">    "List":[</w:t>
-      </w:r>
+        <w:t xml:space="preserve">    "List</w:t>
+      </w:r>
+      <w:proofErr w:type="gramStart"/>
+      <w:r>
+        <w:t>":[</w:t>
+      </w:r>
+      <w:proofErr w:type="gramEnd"/>
     </w:p>
     <w:p>
       <w:r>
@@ -27181,12 +27885,14 @@
       <w:r>
         <w:t xml:space="preserve">    "tszDstBuffer":"</w:t>
       </w:r>
+      <w:proofErr w:type="gramStart"/>
       <w:r>
         <w:rPr>
           <w:rFonts w:hint="eastAsia"/>
         </w:rPr>
         <w:t>推流地址</w:t>
       </w:r>
+      <w:proofErr w:type="gramEnd"/>
       <w:r>
         <w:rPr>
           <w:rFonts w:hint="eastAsia"/>
@@ -27390,13 +28096,29 @@
     <w:p>
       <w:r>
         <w:tab/>
-        <w:t>"code" : 0,</w:t>
+        <w:t>"code</w:t>
+      </w:r>
+      <w:proofErr w:type="gramStart"/>
+      <w:r>
+        <w:t>" :</w:t>
+      </w:r>
+      <w:proofErr w:type="gramEnd"/>
+      <w:r>
+        <w:t xml:space="preserve"> 0,</w:t>
       </w:r>
     </w:p>
     <w:p>
       <w:r>
         <w:tab/>
-        <w:t xml:space="preserve">"data" : </w:t>
+        <w:t>"data</w:t>
+      </w:r>
+      <w:proofErr w:type="gramStart"/>
+      <w:r>
+        <w:t>" :</w:t>
+      </w:r>
+      <w:proofErr w:type="gramEnd"/>
+      <w:r>
+        <w:t xml:space="preserve"> </w:t>
       </w:r>
     </w:p>
     <w:p>
@@ -27468,7 +28190,15 @@
     <w:p>
       <w:r>
         <w:tab/>
-        <w:t>"msg" : "success"</w:t>
+        <w:t>"msg</w:t>
+      </w:r>
+      <w:proofErr w:type="gramStart"/>
+      <w:r>
+        <w:t>" :</w:t>
+      </w:r>
+      <w:proofErr w:type="gramEnd"/>
+      <w:r>
+        <w:t xml:space="preserve"> "success"</w:t>
       </w:r>
     </w:p>
     <w:p>
@@ -27604,8 +28334,21 @@
     </w:p>
     <w:p>
       <w:r>
-        <w:t xml:space="preserve">    "st_BaseInfo":{</w:t>
-      </w:r>
+        <w:t xml:space="preserve">    "</w:t>
+      </w:r>
+      <w:proofErr w:type="gramStart"/>
+      <w:r>
+        <w:t>st</w:t>
+      </w:r>
+      <w:proofErr w:type="gramEnd"/>
+      <w:r>
+        <w:t>_BaseInfo</w:t>
+      </w:r>
+      <w:proofErr w:type="gramStart"/>
+      <w:r>
+        <w:t>":{</w:t>
+      </w:r>
+      <w:proofErr w:type="gramEnd"/>
     </w:p>
     <w:p>
       <w:r>
@@ -27630,8 +28373,21 @@
     </w:p>
     <w:p>
       <w:r>
-        <w:t xml:space="preserve">    "st_ExtInfo":{</w:t>
-      </w:r>
+        <w:t xml:space="preserve">    "</w:t>
+      </w:r>
+      <w:proofErr w:type="gramStart"/>
+      <w:r>
+        <w:t>st</w:t>
+      </w:r>
+      <w:proofErr w:type="gramEnd"/>
+      <w:r>
+        <w:t>_ExtInfo</w:t>
+      </w:r>
+      <w:proofErr w:type="gramStart"/>
+      <w:r>
+        <w:t>":{</w:t>
+      </w:r>
+      <w:proofErr w:type="gramEnd"/>
     </w:p>
     <w:p>
       <w:r>
@@ -27645,7 +28401,15 @@
     </w:p>
     <w:p>
       <w:r>
-        <w:t xml:space="preserve">        "nSize":-858993460,</w:t>
+        <w:t xml:space="preserve">        "nSize</w:t>
+      </w:r>
+      <w:proofErr w:type="gramStart"/>
+      <w:r>
+        <w:t>":-</w:t>
+      </w:r>
+      <w:proofErr w:type="gramEnd"/>
+      <w:r>
+        <w:t>858993460,</w:t>
       </w:r>
     </w:p>
     <w:p>
@@ -27984,8 +28748,16 @@
         <w:rPr>
           <w:rFonts w:hint="eastAsia"/>
         </w:rPr>
-        <w:t>表示每个多少秒重启</w:t>
-      </w:r>
+        <w:t>表示每个</w:t>
+      </w:r>
+      <w:proofErr w:type="gramStart"/>
+      <w:r>
+        <w:rPr>
+          <w:rFonts w:hint="eastAsia"/>
+        </w:rPr>
+        <w:t>多少秒重启</w:t>
+      </w:r>
+      <w:proofErr w:type="gramEnd"/>
       <w:r>
         <w:rPr>
           <w:rFonts w:hint="eastAsia"/>
@@ -28123,8 +28895,13 @@
         <w:wordWrap w:val="0"/>
       </w:pPr>
       <w:r>
-        <w:t xml:space="preserve">    "bEnable":true</w:t>
-      </w:r>
+        <w:t xml:space="preserve">    "bEnable</w:t>
+      </w:r>
+      <w:proofErr w:type="gramStart"/>
+      <w:r>
+        <w:t>":true</w:t>
+      </w:r>
+      <w:proofErr w:type="gramEnd"/>
     </w:p>
     <w:p>
       <w:pPr>
@@ -28902,7 +29679,15 @@
     <w:p>
       <w:r>
         <w:tab/>
-        <w:t>"code" : 0</w:t>
+        <w:t>"code</w:t>
+      </w:r>
+      <w:proofErr w:type="gramStart"/>
+      <w:r>
+        <w:t>" :</w:t>
+      </w:r>
+      <w:proofErr w:type="gramEnd"/>
+      <w:r>
+        <w:t xml:space="preserve"> 0</w:t>
       </w:r>
     </w:p>
     <w:p>
@@ -29052,7 +29837,21 @@
           <w:rFonts w:hint="eastAsia"/>
         </w:rPr>
         <w:tab/>
-        <w:t>"code" : 0,</w:t>
+        <w:t>"code</w:t>
+      </w:r>
+      <w:proofErr w:type="gramStart"/>
+      <w:r>
+        <w:rPr>
+          <w:rFonts w:hint="eastAsia"/>
+        </w:rPr>
+        <w:t>" :</w:t>
+      </w:r>
+      <w:proofErr w:type="gramEnd"/>
+      <w:r>
+        <w:rPr>
+          <w:rFonts w:hint="eastAsia"/>
+        </w:rPr>
+        <w:t xml:space="preserve"> 0,</w:t>
       </w:r>
     </w:p>
     <w:p>
@@ -29061,7 +29860,21 @@
           <w:rFonts w:hint="eastAsia"/>
         </w:rPr>
         <w:tab/>
-        <w:t xml:space="preserve">"data" : </w:t>
+        <w:t>"data</w:t>
+      </w:r>
+      <w:proofErr w:type="gramStart"/>
+      <w:r>
+        <w:rPr>
+          <w:rFonts w:hint="eastAsia"/>
+        </w:rPr>
+        <w:t>" :</w:t>
+      </w:r>
+      <w:proofErr w:type="gramEnd"/>
+      <w:r>
+        <w:rPr>
+          <w:rFonts w:hint="eastAsia"/>
+        </w:rPr>
+        <w:t xml:space="preserve"> </w:t>
       </w:r>
     </w:p>
     <w:p>
@@ -29107,7 +29920,21 @@
           <w:rFonts w:hint="eastAsia"/>
         </w:rPr>
         <w:tab/>
-        <w:t>"nID" : 3,</w:t>
+        <w:t>"nID</w:t>
+      </w:r>
+      <w:proofErr w:type="gramStart"/>
+      <w:r>
+        <w:rPr>
+          <w:rFonts w:hint="eastAsia"/>
+        </w:rPr>
+        <w:t>" :</w:t>
+      </w:r>
+      <w:proofErr w:type="gramEnd"/>
+      <w:r>
+        <w:rPr>
+          <w:rFonts w:hint="eastAsia"/>
+        </w:rPr>
+        <w:t xml:space="preserve"> 3,</w:t>
       </w:r>
     </w:p>
     <w:p>
@@ -29128,7 +29955,21 @@
           <w:rFonts w:hint="eastAsia"/>
         </w:rPr>
         <w:tab/>
-        <w:t>"nTimeNumber" : 6,</w:t>
+        <w:t>"nTimeNumber</w:t>
+      </w:r>
+      <w:proofErr w:type="gramStart"/>
+      <w:r>
+        <w:rPr>
+          <w:rFonts w:hint="eastAsia"/>
+        </w:rPr>
+        <w:t>" :</w:t>
+      </w:r>
+      <w:proofErr w:type="gramEnd"/>
+      <w:r>
+        <w:rPr>
+          <w:rFonts w:hint="eastAsia"/>
+        </w:rPr>
+        <w:t xml:space="preserve"> 6,</w:t>
       </w:r>
     </w:p>
     <w:p>
@@ -29149,7 +29990,21 @@
           <w:rFonts w:hint="eastAsia"/>
         </w:rPr>
         <w:tab/>
-        <w:t>"tszCreateTime" : "2024-04-10 10:33:29",</w:t>
+        <w:t>"tszCreateTime</w:t>
+      </w:r>
+      <w:proofErr w:type="gramStart"/>
+      <w:r>
+        <w:rPr>
+          <w:rFonts w:hint="eastAsia"/>
+        </w:rPr>
+        <w:t>" :</w:t>
+      </w:r>
+      <w:proofErr w:type="gramEnd"/>
+      <w:r>
+        <w:rPr>
+          <w:rFonts w:hint="eastAsia"/>
+        </w:rPr>
+        <w:t xml:space="preserve"> "2024-04-10 10:33:29",</w:t>
       </w:r>
     </w:p>
     <w:p>
@@ -29170,7 +30025,21 @@
           <w:rFonts w:hint="eastAsia"/>
         </w:rPr>
         <w:tab/>
-        <w:t>"tszServiceName" : "XEngine_APIService",</w:t>
+        <w:t>"tszServiceName</w:t>
+      </w:r>
+      <w:proofErr w:type="gramStart"/>
+      <w:r>
+        <w:rPr>
+          <w:rFonts w:hint="eastAsia"/>
+        </w:rPr>
+        <w:t>" :</w:t>
+      </w:r>
+      <w:proofErr w:type="gramEnd"/>
+      <w:r>
+        <w:rPr>
+          <w:rFonts w:hint="eastAsia"/>
+        </w:rPr>
+        <w:t xml:space="preserve"> "XEngine_APIService",</w:t>
       </w:r>
     </w:p>
     <w:p>
@@ -29191,7 +30060,21 @@
           <w:rFonts w:hint="eastAsia"/>
         </w:rPr>
         <w:tab/>
-        <w:t>"tszMachineCode" : "03000200-0400-0500-0006-000700080009",</w:t>
+        <w:t>"tszMachineCode</w:t>
+      </w:r>
+      <w:proofErr w:type="gramStart"/>
+      <w:r>
+        <w:rPr>
+          <w:rFonts w:hint="eastAsia"/>
+        </w:rPr>
+        <w:t>" :</w:t>
+      </w:r>
+      <w:proofErr w:type="gramEnd"/>
+      <w:r>
+        <w:rPr>
+          <w:rFonts w:hint="eastAsia"/>
+        </w:rPr>
+        <w:t xml:space="preserve"> "03000200-0400-0500-0006-000700080009",</w:t>
       </w:r>
     </w:p>
     <w:p>
@@ -29212,7 +30095,21 @@
           <w:rFonts w:hint="eastAsia"/>
         </w:rPr>
         <w:tab/>
-        <w:t>"tszMachineName" : "Microsoft Windows",</w:t>
+        <w:t>"tszMachineName</w:t>
+      </w:r>
+      <w:proofErr w:type="gramStart"/>
+      <w:r>
+        <w:rPr>
+          <w:rFonts w:hint="eastAsia"/>
+        </w:rPr>
+        <w:t>" :</w:t>
+      </w:r>
+      <w:proofErr w:type="gramEnd"/>
+      <w:r>
+        <w:rPr>
+          <w:rFonts w:hint="eastAsia"/>
+        </w:rPr>
+        <w:t xml:space="preserve"> "Microsoft Windows",</w:t>
       </w:r>
     </w:p>
     <w:p>
@@ -29233,7 +30130,21 @@
           <w:rFonts w:hint="eastAsia"/>
         </w:rPr>
         <w:tab/>
-        <w:t>"tszMachineSystem" : "DESKTOP-FM1PFE6",</w:t>
+        <w:t>"tszMachineSystem</w:t>
+      </w:r>
+      <w:proofErr w:type="gramStart"/>
+      <w:r>
+        <w:rPr>
+          <w:rFonts w:hint="eastAsia"/>
+        </w:rPr>
+        <w:t>" :</w:t>
+      </w:r>
+      <w:proofErr w:type="gramEnd"/>
+      <w:r>
+        <w:rPr>
+          <w:rFonts w:hint="eastAsia"/>
+        </w:rPr>
+        <w:t xml:space="preserve"> "DESKTOP-FM1PFE6",</w:t>
       </w:r>
     </w:p>
     <w:p>
@@ -29254,7 +30165,21 @@
           <w:rFonts w:hint="eastAsia"/>
         </w:rPr>
         <w:tab/>
-        <w:t>"tszMachineText" : ""</w:t>
+        <w:t>"tszMachineText</w:t>
+      </w:r>
+      <w:proofErr w:type="gramStart"/>
+      <w:r>
+        <w:rPr>
+          <w:rFonts w:hint="eastAsia"/>
+        </w:rPr>
+        <w:t>" :</w:t>
+      </w:r>
+      <w:proofErr w:type="gramEnd"/>
+      <w:r>
+        <w:rPr>
+          <w:rFonts w:hint="eastAsia"/>
+        </w:rPr>
+        <w:t xml:space="preserve"> ""</w:t>
       </w:r>
     </w:p>
     <w:p>
@@ -29287,7 +30212,21 @@
           <w:rFonts w:hint="eastAsia"/>
         </w:rPr>
         <w:tab/>
-        <w:t>"msg" : "success"</w:t>
+        <w:t>"msg</w:t>
+      </w:r>
+      <w:proofErr w:type="gramStart"/>
+      <w:r>
+        <w:rPr>
+          <w:rFonts w:hint="eastAsia"/>
+        </w:rPr>
+        <w:t>" :</w:t>
+      </w:r>
+      <w:proofErr w:type="gramEnd"/>
+      <w:r>
+        <w:rPr>
+          <w:rFonts w:hint="eastAsia"/>
+        </w:rPr>
+        <w:t xml:space="preserve"> "success"</w:t>
       </w:r>
     </w:p>
     <w:p>
@@ -29465,7 +30404,15 @@
     <w:p>
       <w:r>
         <w:tab/>
-        <w:t>"code" : 0</w:t>
+        <w:t>"code</w:t>
+      </w:r>
+      <w:proofErr w:type="gramStart"/>
+      <w:r>
+        <w:t>" :</w:t>
+      </w:r>
+      <w:proofErr w:type="gramEnd"/>
+      <w:r>
+        <w:t xml:space="preserve"> 0</w:t>
       </w:r>
     </w:p>
     <w:p>
@@ -29849,11 +30796,6 @@
       <w:bookmarkEnd w:id="97"/>
     </w:p>
     <w:p>
-      <w:pPr>
-        <w:rPr>
-          <w:rFonts w:hint="eastAsia"/>
-        </w:rPr>
-      </w:pPr>
       <w:r>
         <w:rPr>
           <w:rFonts w:hint="eastAsia"/>
@@ -29912,8 +30854,16 @@
         <w:rPr>
           <w:rFonts w:hint="eastAsia"/>
         </w:rPr>
-        <w:t>创建的时候不能勾选数字签名</w:t>
-      </w:r>
+        <w:t>创建的时候</w:t>
+      </w:r>
+      <w:proofErr w:type="gramStart"/>
+      <w:r>
+        <w:rPr>
+          <w:rFonts w:hint="eastAsia"/>
+        </w:rPr>
+        <w:t>不能勾选数字签名</w:t>
+      </w:r>
+      <w:proofErr w:type="gramEnd"/>
     </w:p>
     <w:p>
       <w:pPr>
@@ -30417,7 +31367,15 @@
         <w:t xml:space="preserve">        "tszCounty": "</w:t>
       </w:r>
       <w:r>
-        <w:t>龙泉驿区</w:t>
+        <w:t>龙泉</w:t>
+      </w:r>
+      <w:proofErr w:type="gramStart"/>
+      <w:r>
+        <w:t>驿</w:t>
+      </w:r>
+      <w:proofErr w:type="gramEnd"/>
+      <w:r>
+        <w:t>区</w:t>
       </w:r>
       <w:r>
         <w:t>",</w:t>
@@ -30727,27 +31685,9 @@
           <w:szCs w:val="21"/>
           <w:shd w:val="clear" w:color="auto" w:fill="FFFFFF"/>
         </w:rPr>
-        <w:t>"data"</w:t>
-      </w:r>
-      <w:r>
-        <w:rPr>
-          <w:rFonts w:ascii="Tahoma" w:eastAsia="Tahoma" w:hAnsi="Tahoma" w:cs="Tahoma"/>
-          <w:color w:val="4A5560"/>
-          <w:szCs w:val="21"/>
-          <w:shd w:val="clear" w:color="auto" w:fill="FFFFFF"/>
-        </w:rPr>
-        <w:t>:{</w:t>
-      </w:r>
-      <w:r>
-        <w:rPr>
-          <w:rFonts w:ascii="Tahoma" w:eastAsia="Tahoma" w:hAnsi="Tahoma" w:cs="Tahoma"/>
-          <w:color w:val="4A5560"/>
-          <w:szCs w:val="21"/>
-          <w:shd w:val="clear" w:color="auto" w:fill="FFFFFF"/>
-        </w:rPr>
-        <w:br/>
-        <w:t>        </w:t>
-      </w:r>
+        <w:t>"data</w:t>
+      </w:r>
+      <w:proofErr w:type="gramStart"/>
       <w:r>
         <w:rPr>
           <w:rStyle w:val="jsonkey"/>
@@ -30758,6 +31698,38 @@
           <w:szCs w:val="21"/>
           <w:shd w:val="clear" w:color="auto" w:fill="FFFFFF"/>
         </w:rPr>
+        <w:t>"</w:t>
+      </w:r>
+      <w:r>
+        <w:rPr>
+          <w:rFonts w:ascii="Tahoma" w:eastAsia="Tahoma" w:hAnsi="Tahoma" w:cs="Tahoma"/>
+          <w:color w:val="4A5560"/>
+          <w:szCs w:val="21"/>
+          <w:shd w:val="clear" w:color="auto" w:fill="FFFFFF"/>
+        </w:rPr>
+        <w:t>:{</w:t>
+      </w:r>
+      <w:proofErr w:type="gramEnd"/>
+      <w:r>
+        <w:rPr>
+          <w:rFonts w:ascii="Tahoma" w:eastAsia="Tahoma" w:hAnsi="Tahoma" w:cs="Tahoma"/>
+          <w:color w:val="4A5560"/>
+          <w:szCs w:val="21"/>
+          <w:shd w:val="clear" w:color="auto" w:fill="FFFFFF"/>
+        </w:rPr>
+        <w:br/>
+        <w:t>        </w:t>
+      </w:r>
+      <w:r>
+        <w:rPr>
+          <w:rStyle w:val="jsonkey"/>
+          <w:rFonts w:ascii="Tahoma" w:eastAsia="Tahoma" w:hAnsi="Tahoma" w:cs="Tahoma"/>
+          <w:b/>
+          <w:bCs/>
+          <w:color w:val="92278F"/>
+          <w:szCs w:val="21"/>
+          <w:shd w:val="clear" w:color="auto" w:fill="FFFFFF"/>
+        </w:rPr>
         <w:t>"tszParamLength"</w:t>
       </w:r>
       <w:r>
@@ -32191,27 +33163,9 @@
           <w:szCs w:val="21"/>
           <w:shd w:val="clear" w:color="auto" w:fill="FFFFFF"/>
         </w:rPr>
-        <w:t>"data"</w:t>
-      </w:r>
-      <w:r>
-        <w:rPr>
-          <w:rFonts w:ascii="Tahoma" w:eastAsia="Tahoma" w:hAnsi="Tahoma" w:cs="Tahoma"/>
-          <w:color w:val="4A5560"/>
-          <w:szCs w:val="21"/>
-          <w:shd w:val="clear" w:color="auto" w:fill="FFFFFF"/>
-        </w:rPr>
-        <w:t>:{</w:t>
-      </w:r>
-      <w:r>
-        <w:rPr>
-          <w:rFonts w:ascii="Tahoma" w:eastAsia="Tahoma" w:hAnsi="Tahoma" w:cs="Tahoma"/>
-          <w:color w:val="4A5560"/>
-          <w:szCs w:val="21"/>
-          <w:shd w:val="clear" w:color="auto" w:fill="FFFFFF"/>
-        </w:rPr>
-        <w:br/>
-        <w:t>        </w:t>
-      </w:r>
+        <w:t>"data</w:t>
+      </w:r>
+      <w:proofErr w:type="gramStart"/>
       <w:r>
         <w:rPr>
           <w:rStyle w:val="jsonkey"/>
@@ -32222,6 +33176,38 @@
           <w:szCs w:val="21"/>
           <w:shd w:val="clear" w:color="auto" w:fill="FFFFFF"/>
         </w:rPr>
+        <w:t>"</w:t>
+      </w:r>
+      <w:r>
+        <w:rPr>
+          <w:rFonts w:ascii="Tahoma" w:eastAsia="Tahoma" w:hAnsi="Tahoma" w:cs="Tahoma"/>
+          <w:color w:val="4A5560"/>
+          <w:szCs w:val="21"/>
+          <w:shd w:val="clear" w:color="auto" w:fill="FFFFFF"/>
+        </w:rPr>
+        <w:t>:{</w:t>
+      </w:r>
+      <w:proofErr w:type="gramEnd"/>
+      <w:r>
+        <w:rPr>
+          <w:rFonts w:ascii="Tahoma" w:eastAsia="Tahoma" w:hAnsi="Tahoma" w:cs="Tahoma"/>
+          <w:color w:val="4A5560"/>
+          <w:szCs w:val="21"/>
+          <w:shd w:val="clear" w:color="auto" w:fill="FFFFFF"/>
+        </w:rPr>
+        <w:br/>
+        <w:t>        </w:t>
+      </w:r>
+      <w:r>
+        <w:rPr>
+          <w:rStyle w:val="jsonkey"/>
+          <w:rFonts w:ascii="Tahoma" w:eastAsia="Tahoma" w:hAnsi="Tahoma" w:cs="Tahoma"/>
+          <w:b/>
+          <w:bCs/>
+          <w:color w:val="92278F"/>
+          <w:szCs w:val="21"/>
+          <w:shd w:val="clear" w:color="auto" w:fill="FFFFFF"/>
+        </w:rPr>
         <w:t>"Count"</w:t>
       </w:r>
       <w:r>
@@ -34093,8 +35079,13 @@
     </w:p>
     <w:p>
       <w:r>
-        <w:t xml:space="preserve">    "data":{</w:t>
-      </w:r>
+        <w:t xml:space="preserve">    "data</w:t>
+      </w:r>
+      <w:proofErr w:type="gramStart"/>
+      <w:r>
+        <w:t>":{</w:t>
+      </w:r>
+      <w:proofErr w:type="gramEnd"/>
     </w:p>
     <w:p>
       <w:r>
@@ -34308,8 +35299,13 @@
     </w:p>
     <w:p>
       <w:r>
-        <w:t xml:space="preserve">    "data":{</w:t>
-      </w:r>
+        <w:t xml:space="preserve">    "data</w:t>
+      </w:r>
+      <w:proofErr w:type="gramStart"/>
+      <w:r>
+        <w:t>":{</w:t>
+      </w:r>
+      <w:proofErr w:type="gramEnd"/>
     </w:p>
     <w:p>
       <w:r>
@@ -34484,7 +35480,21 @@
         <w:rPr>
           <w:rFonts w:hint="eastAsia"/>
         </w:rPr>
-        <w:t>否则不负载任何信息</w:t>
+        <w:t>否则</w:t>
+      </w:r>
+      <w:proofErr w:type="gramStart"/>
+      <w:r>
+        <w:rPr>
+          <w:rFonts w:hint="eastAsia"/>
+        </w:rPr>
+        <w:t>不</w:t>
+      </w:r>
+      <w:proofErr w:type="gramEnd"/>
+      <w:r>
+        <w:rPr>
+          <w:rFonts w:hint="eastAsia"/>
+        </w:rPr>
+        <w:t>负载任何信息</w:t>
       </w:r>
     </w:p>
     <w:p>
@@ -36699,11 +37709,19 @@
         </w:rPr>
         <w:t>:QR</w:t>
       </w:r>
-      <w:r>
-        <w:rPr>
-          <w:rFonts w:hint="eastAsia"/>
-        </w:rPr>
-        <w:t>二维码识别库</w:t>
+      <w:proofErr w:type="gramStart"/>
+      <w:r>
+        <w:rPr>
+          <w:rFonts w:hint="eastAsia"/>
+        </w:rPr>
+        <w:t>二维码识别</w:t>
+      </w:r>
+      <w:proofErr w:type="gramEnd"/>
+      <w:r>
+        <w:rPr>
+          <w:rFonts w:hint="eastAsia"/>
+        </w:rPr>
+        <w:t>库</w:t>
       </w:r>
     </w:p>
     <w:p>
@@ -37274,7 +38292,21 @@
         <w:rPr>
           <w:rFonts w:hint="eastAsia"/>
         </w:rPr>
-        <w:t>三方库数据查询接口模块配置</w:t>
+        <w:t>三</w:t>
+      </w:r>
+      <w:proofErr w:type="gramStart"/>
+      <w:r>
+        <w:rPr>
+          <w:rFonts w:hint="eastAsia"/>
+        </w:rPr>
+        <w:t>方库数据</w:t>
+      </w:r>
+      <w:proofErr w:type="gramEnd"/>
+      <w:r>
+        <w:rPr>
+          <w:rFonts w:hint="eastAsia"/>
+        </w:rPr>
+        <w:t>查询接口模块配置</w:t>
       </w:r>
     </w:p>
     <w:p>
@@ -37868,19 +38900,25 @@
         <w:rPr>
           <w:rFonts w:hint="eastAsia"/>
         </w:rPr>
-        <w:t>模块插件需要实现</w:t>
-      </w:r>
-      <w:r>
-        <w:rPr>
-          <w:rFonts w:hint="eastAsia"/>
-        </w:rPr>
-        <w:t>PluginCore_Init,PluginCore_UnInit,PluginCore_Call</w:t>
-      </w:r>
-      <w:r>
-        <w:rPr>
-          <w:rFonts w:hint="eastAsia"/>
-        </w:rPr>
-        <w:t>三个函数</w:t>
+        <w:t>可以参考</w:t>
+      </w:r>
+      <w:r>
+        <w:rPr>
+          <w:rFonts w:hint="eastAsia"/>
+        </w:rPr>
+        <w:t>XEngine_PluginModule</w:t>
+      </w:r>
+      <w:r>
+        <w:rPr>
+          <w:rFonts w:hint="eastAsia"/>
+        </w:rPr>
+        <w:t>目录下的模块项目代码</w:t>
+      </w:r>
+      <w:r>
+        <w:rPr>
+          <w:rFonts w:hint="eastAsia"/>
+        </w:rPr>
+        <w:t>.</w:t>
       </w:r>
     </w:p>
     <w:p>
@@ -37891,19 +38929,19 @@
         <w:rPr>
           <w:rFonts w:hint="eastAsia"/>
         </w:rPr>
-        <w:t>可以参考</w:t>
-      </w:r>
-      <w:r>
-        <w:rPr>
-          <w:rFonts w:hint="eastAsia"/>
-        </w:rPr>
-        <w:t>XEngine_PluginModule</w:t>
-      </w:r>
-      <w:r>
-        <w:rPr>
-          <w:rFonts w:hint="eastAsia"/>
-        </w:rPr>
-        <w:t>目录下的模块项目代码</w:t>
+        <w:t>导出的接口都是一致的</w:t>
+      </w:r>
+      <w:r>
+        <w:rPr>
+          <w:rFonts w:hint="eastAsia"/>
+        </w:rPr>
+        <w:t>,</w:t>
+      </w:r>
+      <w:r>
+        <w:rPr>
+          <w:rFonts w:hint="eastAsia"/>
+        </w:rPr>
+        <w:t>你必须实现以下接口</w:t>
       </w:r>
       <w:r>
         <w:rPr>
@@ -37917,615 +38955,50 @@
         <w:ind w:firstLine="420"/>
       </w:pPr>
       <w:r>
-        <w:rPr>
-          <w:rFonts w:hint="eastAsia"/>
-        </w:rPr>
-        <w:t>导出的接口都是一致的</w:t>
-      </w:r>
-      <w:r>
-        <w:rPr>
-          <w:rFonts w:hint="eastAsia"/>
-        </w:rPr>
-        <w:t>,</w:t>
-      </w:r>
-      <w:r>
-        <w:rPr>
-          <w:rFonts w:hint="eastAsia"/>
-        </w:rPr>
-        <w:t>你必须实现以下接口</w:t>
-      </w:r>
-      <w:r>
-        <w:rPr>
-          <w:rFonts w:hint="eastAsia"/>
-        </w:rPr>
-        <w:t>.</w:t>
-      </w:r>
-    </w:p>
-    <w:p>
-      <w:pPr>
-        <w:jc w:val="left"/>
-        <w:rPr>
-          <w:rFonts w:ascii="新宋体" w:eastAsia="新宋体" w:hAnsi="新宋体" w:hint="eastAsia"/>
-          <w:color w:val="000000"/>
-          <w:sz w:val="19"/>
-          <w:szCs w:val="24"/>
-        </w:rPr>
-      </w:pPr>
-      <w:r>
-        <w:rPr>
-          <w:rFonts w:ascii="新宋体" w:eastAsia="新宋体" w:hAnsi="新宋体" w:hint="eastAsia"/>
-          <w:color w:val="0000FF"/>
-          <w:sz w:val="19"/>
-          <w:szCs w:val="24"/>
-        </w:rPr>
-        <w:t>extern</w:t>
-      </w:r>
-      <w:r>
-        <w:rPr>
-          <w:rFonts w:ascii="新宋体" w:eastAsia="新宋体" w:hAnsi="新宋体" w:hint="eastAsia"/>
-          <w:color w:val="000000"/>
-          <w:sz w:val="19"/>
-          <w:szCs w:val="24"/>
-        </w:rPr>
-        <w:t xml:space="preserve"> </w:t>
-      </w:r>
-      <w:r>
-        <w:rPr>
-          <w:rFonts w:ascii="新宋体" w:eastAsia="新宋体" w:hAnsi="新宋体" w:hint="eastAsia"/>
-          <w:color w:val="A31515"/>
-          <w:sz w:val="19"/>
-          <w:szCs w:val="24"/>
-        </w:rPr>
-        <w:t>"C"</w:t>
-      </w:r>
-      <w:r>
-        <w:rPr>
-          <w:rFonts w:ascii="新宋体" w:eastAsia="新宋体" w:hAnsi="新宋体" w:hint="eastAsia"/>
-          <w:color w:val="000000"/>
-          <w:sz w:val="19"/>
-          <w:szCs w:val="24"/>
-        </w:rPr>
-        <w:t xml:space="preserve"> </w:t>
-      </w:r>
-      <w:r>
-        <w:rPr>
-          <w:rFonts w:ascii="新宋体" w:eastAsia="新宋体" w:hAnsi="新宋体" w:hint="eastAsia"/>
-          <w:i/>
-          <w:color w:val="0000FF"/>
-          <w:sz w:val="19"/>
-          <w:szCs w:val="24"/>
-        </w:rPr>
-        <w:t>BOOL</w:t>
-      </w:r>
-      <w:r>
-        <w:rPr>
-          <w:rFonts w:ascii="新宋体" w:eastAsia="新宋体" w:hAnsi="新宋体" w:hint="eastAsia"/>
-          <w:color w:val="000000"/>
-          <w:sz w:val="19"/>
-          <w:szCs w:val="24"/>
-        </w:rPr>
-        <w:t xml:space="preserve"> </w:t>
-      </w:r>
-      <w:r>
-        <w:rPr>
-          <w:rFonts w:ascii="新宋体" w:eastAsia="新宋体" w:hAnsi="新宋体" w:hint="eastAsia"/>
-          <w:color w:val="880000"/>
-          <w:sz w:val="19"/>
-          <w:szCs w:val="24"/>
-        </w:rPr>
-        <w:t>PluginCore_Init</w:t>
-      </w:r>
-      <w:r>
-        <w:rPr>
-          <w:rFonts w:ascii="新宋体" w:eastAsia="新宋体" w:hAnsi="新宋体" w:hint="eastAsia"/>
-          <w:color w:val="000000"/>
-          <w:sz w:val="19"/>
-          <w:szCs w:val="24"/>
-        </w:rPr>
-        <w:t>(</w:t>
-      </w:r>
-      <w:r>
-        <w:rPr>
-          <w:rFonts w:ascii="新宋体" w:eastAsia="新宋体" w:hAnsi="新宋体" w:hint="eastAsia"/>
-          <w:i/>
-          <w:color w:val="0000FF"/>
-          <w:sz w:val="19"/>
-          <w:szCs w:val="24"/>
-        </w:rPr>
-        <w:t>LPVOID</w:t>
-      </w:r>
-      <w:r>
-        <w:rPr>
-          <w:rFonts w:ascii="新宋体" w:eastAsia="新宋体" w:hAnsi="新宋体" w:hint="eastAsia"/>
-          <w:color w:val="000000"/>
-          <w:sz w:val="19"/>
-          <w:szCs w:val="24"/>
-        </w:rPr>
-        <w:t xml:space="preserve"> </w:t>
-      </w:r>
-      <w:r>
-        <w:rPr>
-          <w:rFonts w:ascii="新宋体" w:eastAsia="新宋体" w:hAnsi="新宋体" w:hint="eastAsia"/>
-          <w:color w:val="000080"/>
-          <w:sz w:val="19"/>
-          <w:szCs w:val="24"/>
-        </w:rPr>
-        <w:t>lParam</w:t>
-      </w:r>
-      <w:r>
-        <w:rPr>
-          <w:rFonts w:ascii="新宋体" w:eastAsia="新宋体" w:hAnsi="新宋体" w:hint="eastAsia"/>
-          <w:color w:val="000000"/>
-          <w:sz w:val="19"/>
-          <w:szCs w:val="24"/>
-        </w:rPr>
-        <w:t xml:space="preserve"> = </w:t>
-      </w:r>
-      <w:r>
-        <w:rPr>
-          <w:rFonts w:ascii="新宋体" w:eastAsia="新宋体" w:hAnsi="新宋体" w:hint="eastAsia"/>
-          <w:i/>
-          <w:color w:val="A000A0"/>
-          <w:sz w:val="19"/>
-          <w:szCs w:val="24"/>
-        </w:rPr>
-        <w:t>NULL</w:t>
-      </w:r>
-      <w:r>
-        <w:rPr>
-          <w:rFonts w:ascii="新宋体" w:eastAsia="新宋体" w:hAnsi="新宋体" w:hint="eastAsia"/>
-          <w:color w:val="000000"/>
-          <w:sz w:val="19"/>
-          <w:szCs w:val="24"/>
-        </w:rPr>
+        <w:t>extern "C" BOOL PluginCore_</w:t>
+      </w:r>
+      <w:proofErr w:type="gramStart"/>
+      <w:r>
+        <w:t>Init(</w:t>
+      </w:r>
+      <w:proofErr w:type="gramEnd"/>
+      <w:r>
+        <w:t>XENGINE_PLUGINPARAM* pSt_PluginParameter</w:t>
+      </w:r>
+      <w:r>
+        <w:t xml:space="preserve"> = NULL);</w:t>
+      </w:r>
+    </w:p>
+    <w:p>
+      <w:pPr>
+        <w:ind w:firstLine="420"/>
+      </w:pPr>
+      <w:r>
+        <w:t>extern "C" void PluginCore_</w:t>
+      </w:r>
+      <w:proofErr w:type="gramStart"/>
+      <w:r>
+        <w:t>UnInit(</w:t>
+      </w:r>
+      <w:proofErr w:type="gramEnd"/>
+      <w:r>
         <w:t>);</w:t>
       </w:r>
     </w:p>
     <w:p>
       <w:pPr>
-        <w:jc w:val="left"/>
-        <w:rPr>
-          <w:rFonts w:ascii="新宋体" w:eastAsia="新宋体" w:hAnsi="新宋体" w:hint="eastAsia"/>
-          <w:color w:val="000000"/>
-          <w:sz w:val="19"/>
-          <w:szCs w:val="24"/>
-        </w:rPr>
-      </w:pPr>
-      <w:r>
-        <w:rPr>
-          <w:rFonts w:ascii="新宋体" w:eastAsia="新宋体" w:hAnsi="新宋体" w:hint="eastAsia"/>
-          <w:color w:val="0000FF"/>
-          <w:sz w:val="19"/>
-          <w:szCs w:val="24"/>
-        </w:rPr>
-        <w:t>extern</w:t>
-      </w:r>
-      <w:r>
-        <w:rPr>
-          <w:rFonts w:ascii="新宋体" w:eastAsia="新宋体" w:hAnsi="新宋体" w:hint="eastAsia"/>
-          <w:color w:val="000000"/>
-          <w:sz w:val="19"/>
-          <w:szCs w:val="24"/>
-        </w:rPr>
-        <w:t xml:space="preserve"> </w:t>
-      </w:r>
-      <w:r>
-        <w:rPr>
-          <w:rFonts w:ascii="新宋体" w:eastAsia="新宋体" w:hAnsi="新宋体" w:hint="eastAsia"/>
-          <w:color w:val="A31515"/>
-          <w:sz w:val="19"/>
-          <w:szCs w:val="24"/>
-        </w:rPr>
-        <w:t>"C"</w:t>
-      </w:r>
-      <w:r>
-        <w:rPr>
-          <w:rFonts w:ascii="新宋体" w:eastAsia="新宋体" w:hAnsi="新宋体" w:hint="eastAsia"/>
-          <w:color w:val="000000"/>
-          <w:sz w:val="19"/>
-          <w:szCs w:val="24"/>
-        </w:rPr>
-        <w:t xml:space="preserve"> </w:t>
-      </w:r>
-      <w:r>
-        <w:rPr>
-          <w:rFonts w:ascii="新宋体" w:eastAsia="新宋体" w:hAnsi="新宋体" w:hint="eastAsia"/>
-          <w:i/>
-          <w:color w:val="0000FF"/>
-          <w:sz w:val="19"/>
-          <w:szCs w:val="24"/>
-        </w:rPr>
-        <w:t xml:space="preserve">void </w:t>
-      </w:r>
-      <w:r>
-        <w:rPr>
-          <w:rFonts w:ascii="新宋体" w:eastAsia="新宋体" w:hAnsi="新宋体" w:hint="eastAsia"/>
-          <w:color w:val="880000"/>
-          <w:sz w:val="19"/>
-          <w:szCs w:val="24"/>
-        </w:rPr>
-        <w:t>PluginCore_UnInit</w:t>
-      </w:r>
-      <w:r>
-        <w:rPr>
-          <w:rFonts w:ascii="新宋体" w:eastAsia="新宋体" w:hAnsi="新宋体" w:hint="eastAsia"/>
-          <w:color w:val="000000"/>
-          <w:sz w:val="19"/>
-          <w:szCs w:val="24"/>
-        </w:rPr>
-        <w:t>();</w:t>
-      </w:r>
-    </w:p>
-    <w:p>
-      <w:r>
-        <w:rPr>
-          <w:rFonts w:ascii="新宋体" w:eastAsia="新宋体" w:hAnsi="新宋体" w:hint="eastAsia"/>
-          <w:color w:val="0000FF"/>
-          <w:sz w:val="19"/>
-          <w:szCs w:val="24"/>
-        </w:rPr>
-        <w:t>extern</w:t>
-      </w:r>
-      <w:r>
-        <w:rPr>
-          <w:rFonts w:ascii="新宋体" w:eastAsia="新宋体" w:hAnsi="新宋体" w:hint="eastAsia"/>
-          <w:color w:val="000000"/>
-          <w:sz w:val="19"/>
-          <w:szCs w:val="24"/>
-        </w:rPr>
-        <w:t xml:space="preserve"> </w:t>
-      </w:r>
-      <w:r>
-        <w:rPr>
-          <w:rFonts w:ascii="新宋体" w:eastAsia="新宋体" w:hAnsi="新宋体" w:hint="eastAsia"/>
-          <w:color w:val="A31515"/>
-          <w:sz w:val="19"/>
-          <w:szCs w:val="24"/>
-        </w:rPr>
-        <w:t>"C"</w:t>
-      </w:r>
-      <w:r>
-        <w:rPr>
-          <w:rFonts w:ascii="新宋体" w:eastAsia="新宋体" w:hAnsi="新宋体" w:hint="eastAsia"/>
-          <w:color w:val="000000"/>
-          <w:sz w:val="19"/>
-          <w:szCs w:val="24"/>
-        </w:rPr>
-        <w:t xml:space="preserve"> </w:t>
-      </w:r>
-      <w:r>
-        <w:rPr>
-          <w:rFonts w:ascii="新宋体" w:eastAsia="新宋体" w:hAnsi="新宋体" w:hint="eastAsia"/>
-          <w:i/>
-          <w:color w:val="0000FF"/>
-          <w:sz w:val="19"/>
-          <w:szCs w:val="24"/>
-        </w:rPr>
-        <w:t>BOOL</w:t>
-      </w:r>
-      <w:r>
-        <w:rPr>
-          <w:rFonts w:ascii="新宋体" w:eastAsia="新宋体" w:hAnsi="新宋体" w:hint="eastAsia"/>
-          <w:color w:val="000000"/>
-          <w:sz w:val="19"/>
-          <w:szCs w:val="24"/>
-        </w:rPr>
-        <w:t xml:space="preserve"> </w:t>
-      </w:r>
-      <w:r>
-        <w:rPr>
-          <w:rFonts w:ascii="新宋体" w:eastAsia="新宋体" w:hAnsi="新宋体" w:hint="eastAsia"/>
-          <w:color w:val="880000"/>
-          <w:sz w:val="19"/>
-          <w:szCs w:val="24"/>
-        </w:rPr>
-        <w:t>PluginCore_Call</w:t>
-      </w:r>
-      <w:r>
-        <w:rPr>
-          <w:rFonts w:ascii="新宋体" w:eastAsia="新宋体" w:hAnsi="新宋体" w:hint="eastAsia"/>
-          <w:color w:val="000000"/>
-          <w:sz w:val="19"/>
-          <w:szCs w:val="24"/>
-        </w:rPr>
-        <w:t>(</w:t>
-      </w:r>
-      <w:r>
-        <w:rPr>
-          <w:rFonts w:ascii="新宋体" w:eastAsia="新宋体" w:hAnsi="新宋体" w:hint="eastAsia"/>
-          <w:i/>
-          <w:color w:val="0000FF"/>
-          <w:sz w:val="19"/>
-          <w:szCs w:val="24"/>
-        </w:rPr>
-        <w:t>TCHAR</w:t>
-      </w:r>
-      <w:r>
-        <w:rPr>
-          <w:rFonts w:ascii="新宋体" w:eastAsia="新宋体" w:hAnsi="新宋体" w:hint="eastAsia"/>
-          <w:color w:val="000000"/>
-          <w:sz w:val="19"/>
-          <w:szCs w:val="24"/>
-        </w:rPr>
-        <w:t xml:space="preserve"> * **</w:t>
-      </w:r>
-      <w:r>
-        <w:rPr>
-          <w:rFonts w:ascii="新宋体" w:eastAsia="新宋体" w:hAnsi="新宋体" w:hint="eastAsia"/>
-          <w:color w:val="000080"/>
-          <w:sz w:val="19"/>
-          <w:szCs w:val="24"/>
-        </w:rPr>
-        <w:t>pppHDRList</w:t>
-      </w:r>
-      <w:r>
-        <w:rPr>
-          <w:rFonts w:ascii="新宋体" w:eastAsia="新宋体" w:hAnsi="新宋体" w:hint="eastAsia"/>
-          <w:color w:val="000000"/>
-          <w:sz w:val="19"/>
-          <w:szCs w:val="24"/>
-        </w:rPr>
-        <w:t xml:space="preserve">, </w:t>
-      </w:r>
-      <w:r>
-        <w:rPr>
-          <w:rFonts w:ascii="新宋体" w:eastAsia="新宋体" w:hAnsi="新宋体" w:hint="eastAsia"/>
-          <w:color w:val="0000FF"/>
-          <w:sz w:val="19"/>
-          <w:szCs w:val="24"/>
-        </w:rPr>
-        <w:t>int</w:t>
-      </w:r>
-      <w:r>
-        <w:rPr>
-          <w:rFonts w:ascii="新宋体" w:eastAsia="新宋体" w:hAnsi="新宋体" w:hint="eastAsia"/>
-          <w:color w:val="000000"/>
-          <w:sz w:val="19"/>
-          <w:szCs w:val="24"/>
-        </w:rPr>
-        <w:t xml:space="preserve"> </w:t>
-      </w:r>
-      <w:r>
-        <w:rPr>
-          <w:rFonts w:ascii="新宋体" w:eastAsia="新宋体" w:hAnsi="新宋体" w:hint="eastAsia"/>
-          <w:color w:val="000080"/>
-          <w:sz w:val="19"/>
-          <w:szCs w:val="24"/>
-        </w:rPr>
-        <w:t>nListCount</w:t>
-      </w:r>
-      <w:r>
-        <w:rPr>
-          <w:rFonts w:ascii="新宋体" w:eastAsia="新宋体" w:hAnsi="新宋体" w:hint="eastAsia"/>
-          <w:color w:val="000000"/>
-          <w:sz w:val="19"/>
-          <w:szCs w:val="24"/>
-        </w:rPr>
-        <w:t xml:space="preserve">, </w:t>
-      </w:r>
-      <w:r>
-        <w:rPr>
-          <w:rFonts w:ascii="新宋体" w:eastAsia="新宋体" w:hAnsi="新宋体" w:hint="eastAsia"/>
-          <w:color w:val="0000FF"/>
-          <w:sz w:val="19"/>
-          <w:szCs w:val="24"/>
-        </w:rPr>
-        <w:t>int</w:t>
-      </w:r>
-      <w:r>
-        <w:rPr>
-          <w:rFonts w:ascii="新宋体" w:eastAsia="新宋体" w:hAnsi="新宋体" w:hint="eastAsia"/>
-          <w:color w:val="000000"/>
-          <w:sz w:val="19"/>
-          <w:szCs w:val="24"/>
-        </w:rPr>
-        <w:t xml:space="preserve">* </w:t>
-      </w:r>
-      <w:r>
-        <w:rPr>
-          <w:rFonts w:ascii="新宋体" w:eastAsia="新宋体" w:hAnsi="新宋体" w:hint="eastAsia"/>
-          <w:color w:val="000080"/>
-          <w:sz w:val="19"/>
-          <w:szCs w:val="24"/>
-        </w:rPr>
-        <w:t>pInt_HTTPCode</w:t>
-      </w:r>
-      <w:r>
-        <w:rPr>
-          <w:rFonts w:ascii="新宋体" w:eastAsia="新宋体" w:hAnsi="新宋体" w:hint="eastAsia"/>
-          <w:color w:val="000000"/>
-          <w:sz w:val="19"/>
-          <w:szCs w:val="24"/>
-        </w:rPr>
-        <w:t xml:space="preserve">, </w:t>
-      </w:r>
-      <w:r>
-        <w:rPr>
-          <w:rFonts w:ascii="新宋体" w:eastAsia="新宋体" w:hAnsi="新宋体" w:hint="eastAsia"/>
-          <w:i/>
-          <w:color w:val="0000FF"/>
-          <w:sz w:val="19"/>
-          <w:szCs w:val="24"/>
-        </w:rPr>
-        <w:t>TCHAR</w:t>
-      </w:r>
-      <w:r>
-        <w:rPr>
-          <w:rFonts w:ascii="新宋体" w:eastAsia="新宋体" w:hAnsi="新宋体" w:hint="eastAsia"/>
-          <w:color w:val="000000"/>
-          <w:sz w:val="19"/>
-          <w:szCs w:val="24"/>
-        </w:rPr>
-        <w:t xml:space="preserve"> * </w:t>
-      </w:r>
-      <w:r>
-        <w:rPr>
-          <w:rFonts w:ascii="新宋体" w:eastAsia="新宋体" w:hAnsi="新宋体" w:hint="eastAsia"/>
-          <w:color w:val="000080"/>
-          <w:sz w:val="19"/>
-          <w:szCs w:val="24"/>
-        </w:rPr>
-        <w:t>ptszMsgBuffer</w:t>
-      </w:r>
-      <w:r>
-        <w:rPr>
-          <w:rFonts w:ascii="新宋体" w:eastAsia="新宋体" w:hAnsi="新宋体" w:hint="eastAsia"/>
-          <w:color w:val="000000"/>
-          <w:sz w:val="19"/>
-          <w:szCs w:val="24"/>
-        </w:rPr>
-        <w:t xml:space="preserve">, </w:t>
-      </w:r>
-      <w:r>
-        <w:rPr>
-          <w:rFonts w:ascii="新宋体" w:eastAsia="新宋体" w:hAnsi="新宋体" w:hint="eastAsia"/>
-          <w:color w:val="0000FF"/>
-          <w:sz w:val="19"/>
-          <w:szCs w:val="24"/>
-        </w:rPr>
-        <w:t>int</w:t>
-      </w:r>
-      <w:r>
-        <w:rPr>
-          <w:rFonts w:ascii="新宋体" w:eastAsia="新宋体" w:hAnsi="新宋体" w:hint="eastAsia"/>
-          <w:color w:val="000000"/>
-          <w:sz w:val="19"/>
-          <w:szCs w:val="24"/>
-        </w:rPr>
-        <w:t xml:space="preserve">* </w:t>
-      </w:r>
-      <w:r>
-        <w:rPr>
-          <w:rFonts w:ascii="新宋体" w:eastAsia="新宋体" w:hAnsi="新宋体" w:hint="eastAsia"/>
-          <w:color w:val="000080"/>
-          <w:sz w:val="19"/>
-          <w:szCs w:val="24"/>
-        </w:rPr>
-        <w:t>pInt_MsgLen</w:t>
-      </w:r>
-      <w:r>
-        <w:rPr>
-          <w:rFonts w:ascii="新宋体" w:eastAsia="新宋体" w:hAnsi="新宋体" w:hint="eastAsia"/>
-          <w:color w:val="000000"/>
-          <w:sz w:val="19"/>
-          <w:szCs w:val="24"/>
-        </w:rPr>
-        <w:t xml:space="preserve">, </w:t>
-      </w:r>
-      <w:r>
-        <w:rPr>
-          <w:rFonts w:ascii="新宋体" w:eastAsia="新宋体" w:hAnsi="新宋体" w:hint="eastAsia"/>
-          <w:i/>
-          <w:color w:val="0000FF"/>
-          <w:sz w:val="19"/>
-          <w:szCs w:val="24"/>
-        </w:rPr>
-        <w:t>LPCTSTR</w:t>
-      </w:r>
-      <w:r>
-        <w:rPr>
-          <w:rFonts w:ascii="新宋体" w:eastAsia="新宋体" w:hAnsi="新宋体" w:hint="eastAsia"/>
-          <w:color w:val="000000"/>
-          <w:sz w:val="19"/>
-          <w:szCs w:val="24"/>
-        </w:rPr>
-        <w:t xml:space="preserve"> </w:t>
-      </w:r>
-      <w:r>
-        <w:rPr>
-          <w:rFonts w:ascii="新宋体" w:eastAsia="新宋体" w:hAnsi="新宋体" w:hint="eastAsia"/>
-          <w:color w:val="000080"/>
-          <w:sz w:val="19"/>
-          <w:szCs w:val="24"/>
-        </w:rPr>
-        <w:t>lpszMsgBuffer</w:t>
-      </w:r>
-      <w:r>
-        <w:rPr>
-          <w:rFonts w:ascii="新宋体" w:eastAsia="新宋体" w:hAnsi="新宋体" w:hint="eastAsia"/>
-          <w:color w:val="000000"/>
-          <w:sz w:val="19"/>
-          <w:szCs w:val="24"/>
-        </w:rPr>
-        <w:t xml:space="preserve"> = </w:t>
-      </w:r>
-      <w:r>
-        <w:rPr>
-          <w:rFonts w:ascii="新宋体" w:eastAsia="新宋体" w:hAnsi="新宋体" w:hint="eastAsia"/>
-          <w:i/>
-          <w:color w:val="A000A0"/>
-          <w:sz w:val="19"/>
-          <w:szCs w:val="24"/>
-        </w:rPr>
-        <w:t>NULL</w:t>
-      </w:r>
-      <w:r>
-        <w:rPr>
-          <w:rFonts w:ascii="新宋体" w:eastAsia="新宋体" w:hAnsi="新宋体" w:hint="eastAsia"/>
-          <w:color w:val="000000"/>
-          <w:sz w:val="19"/>
-          <w:szCs w:val="24"/>
-        </w:rPr>
-        <w:t xml:space="preserve">, </w:t>
-      </w:r>
-      <w:r>
-        <w:rPr>
-          <w:rFonts w:ascii="新宋体" w:eastAsia="新宋体" w:hAnsi="新宋体" w:hint="eastAsia"/>
-          <w:color w:val="0000FF"/>
-          <w:sz w:val="19"/>
-          <w:szCs w:val="24"/>
-        </w:rPr>
-        <w:t>int</w:t>
-      </w:r>
-      <w:r>
-        <w:rPr>
-          <w:rFonts w:ascii="新宋体" w:eastAsia="新宋体" w:hAnsi="新宋体" w:hint="eastAsia"/>
-          <w:color w:val="000000"/>
-          <w:sz w:val="19"/>
-          <w:szCs w:val="24"/>
-        </w:rPr>
-        <w:t xml:space="preserve"> </w:t>
-      </w:r>
-      <w:r>
-        <w:rPr>
-          <w:rFonts w:ascii="新宋体" w:eastAsia="新宋体" w:hAnsi="新宋体" w:hint="eastAsia"/>
-          <w:color w:val="000080"/>
-          <w:sz w:val="19"/>
-          <w:szCs w:val="24"/>
-        </w:rPr>
-        <w:t>nMsgLen</w:t>
-      </w:r>
-      <w:r>
-        <w:rPr>
-          <w:rFonts w:ascii="新宋体" w:eastAsia="新宋体" w:hAnsi="新宋体" w:hint="eastAsia"/>
-          <w:color w:val="000000"/>
-          <w:sz w:val="19"/>
-          <w:szCs w:val="24"/>
-        </w:rPr>
-        <w:t xml:space="preserve"> = 0);</w:t>
-      </w:r>
-    </w:p>
-    <w:p>
-      <w:pPr>
         <w:ind w:firstLine="420"/>
       </w:pPr>
       <w:r>
-        <w:rPr>
-          <w:rFonts w:hint="eastAsia"/>
-        </w:rPr>
-        <w:t>你还需要在插件配置文件里面启用你的插件</w:t>
-      </w:r>
-      <w:r>
-        <w:rPr>
-          <w:rFonts w:hint="eastAsia"/>
-        </w:rPr>
-        <w:t>,</w:t>
-      </w:r>
-      <w:r>
-        <w:rPr>
-          <w:rFonts w:hint="eastAsia"/>
-        </w:rPr>
-        <w:t>这样你就可以使用你的插件系统了</w:t>
+        <w:t>extern "C" BOOL PluginCore_</w:t>
+      </w:r>
+      <w:proofErr w:type="gramStart"/>
+      <w:r>
+        <w:t>Call(</w:t>
+      </w:r>
+      <w:proofErr w:type="gramEnd"/>
+      <w:r>
+        <w:t>TCHAR * **pppHDRList, int nListCount, int* pInt_HTTPCode, TCHAR * ptszMsgBuffer, int* pInt_MsgLen, LPCTSTR lpszMsgBuffer = NULL, int nMsgLen = 0);</w:t>
       </w:r>
     </w:p>
     <w:p>
@@ -38533,46 +39006,26 @@
         <w:ind w:firstLine="420"/>
       </w:pPr>
       <w:r>
+        <w:t>extern "C" void PluginCore_</w:t>
+      </w:r>
+      <w:proofErr w:type="gramStart"/>
+      <w:r>
+        <w:t>GetInfo(</w:t>
+      </w:r>
+      <w:proofErr w:type="gramEnd"/>
+      <w:r>
+        <w:t>XCHAR* ptszPluginName, XCHAR* ptszPluginVersion, XCHAR* ptszPluginAuthor, XCHAR* ptszPluginDesc);</w:t>
+      </w:r>
+    </w:p>
+    <w:p>
+      <w:pPr>
+        <w:ind w:firstLine="420"/>
+      </w:pPr>
+      <w:r>
         <w:rPr>
           <w:rFonts w:hint="eastAsia"/>
         </w:rPr>
         <w:t>PluginCore_Init:</w:t>
-      </w:r>
-      <w:r>
-        <w:rPr>
-          <w:rFonts w:hint="eastAsia"/>
-        </w:rPr>
-        <w:t>无参数</w:t>
-      </w:r>
-      <w:r>
-        <w:rPr>
-          <w:rFonts w:hint="eastAsia"/>
-        </w:rPr>
-        <w:t>,1</w:t>
-      </w:r>
-      <w:r>
-        <w:rPr>
-          <w:rFonts w:hint="eastAsia"/>
-        </w:rPr>
-        <w:t>个</w:t>
-      </w:r>
-      <w:r>
-        <w:rPr>
-          <w:rFonts w:hint="eastAsia"/>
-        </w:rPr>
-        <w:t>boolean</w:t>
-      </w:r>
-      <w:r>
-        <w:rPr>
-          <w:rFonts w:hint="eastAsia"/>
-        </w:rPr>
-        <w:t>返回值</w:t>
-      </w:r>
-      <w:r>
-        <w:rPr>
-          <w:rFonts w:hint="eastAsia"/>
-        </w:rPr>
-        <w:t>,</w:t>
       </w:r>
       <w:r>
         <w:rPr>
@@ -38750,7 +39203,14 @@
         <w:rPr>
           <w:rFonts w:hint="eastAsia"/>
         </w:rPr>
-        <w:t>http://192.168.1.8:5501/api?function=calparams1=1 params2=1 param3=0,</w:t>
+        <w:t>http://192.168.1.8:5501/api?function=calparams1=1 params2=1 param3=</w:t>
+      </w:r>
+      <w:proofErr w:type="gramStart"/>
+      <w:r>
+        <w:rPr>
+          <w:rFonts w:hint="eastAsia"/>
+        </w:rPr>
+        <w:t>0,</w:t>
       </w:r>
       <w:r>
         <w:rPr>
@@ -38758,6 +39218,7 @@
         </w:rPr>
         <w:t>这里是三个字符串数组</w:t>
       </w:r>
+      <w:proofErr w:type="gramEnd"/>
     </w:p>
     <w:p>
       <w:pPr>
@@ -39010,6 +39471,53 @@
     </w:p>
     <w:p>
       <w:pPr>
+        <w:ind w:left="420"/>
+        <w:rPr>
+          <w:rFonts w:hint="eastAsia"/>
+        </w:rPr>
+      </w:pPr>
+      <w:r>
+        <w:t>PluginCore_GetInfo</w:t>
+      </w:r>
+      <w:r>
+        <w:rPr>
+          <w:rFonts w:hint="eastAsia"/>
+        </w:rPr>
+        <w:t>:</w:t>
+      </w:r>
+      <w:r>
+        <w:rPr>
+          <w:rFonts w:hint="eastAsia"/>
+        </w:rPr>
+        <w:t>加载插件模块信息</w:t>
+      </w:r>
+      <w:r>
+        <w:rPr>
+          <w:rFonts w:hint="eastAsia"/>
+        </w:rPr>
+        <w:t>,</w:t>
+      </w:r>
+      <w:r>
+        <w:rPr>
+          <w:rFonts w:hint="eastAsia"/>
+        </w:rPr>
+        <w:t>包括插件支持处理的方法名称</w:t>
+      </w:r>
+      <w:r>
+        <w:rPr>
+          <w:rFonts w:hint="eastAsia"/>
+        </w:rPr>
+        <w:t>,</w:t>
+      </w:r>
+      <w:r>
+        <w:rPr>
+          <w:rFonts w:hint="eastAsia"/>
+        </w:rPr>
+        <w:t>插件的作者和描述信息等</w:t>
+      </w:r>
+    </w:p>
+    <w:p>
+      <w:pPr>
         <w:pStyle w:val="2"/>
       </w:pPr>
       <w:bookmarkStart w:id="140" w:name="_Toc195623494"/>
@@ -39142,7 +39650,21 @@
         <w:rPr>
           <w:rFonts w:hint="eastAsia"/>
         </w:rPr>
-        <w:t>一个无类型指针参数</w:t>
+        <w:t>一个</w:t>
+      </w:r>
+      <w:proofErr w:type="gramStart"/>
+      <w:r>
+        <w:rPr>
+          <w:rFonts w:hint="eastAsia"/>
+        </w:rPr>
+        <w:t>无类型</w:t>
+      </w:r>
+      <w:proofErr w:type="gramEnd"/>
+      <w:r>
+        <w:rPr>
+          <w:rFonts w:hint="eastAsia"/>
+        </w:rPr>
+        <w:t>指针参数</w:t>
       </w:r>
       <w:r>
         <w:rPr>
@@ -39695,7 +40217,15 @@
       </w:pPr>
       <w:r>
         <w:tab/>
-        <w:t>"code" : 0,</w:t>
+        <w:t>"code</w:t>
+      </w:r>
+      <w:proofErr w:type="gramStart"/>
+      <w:r>
+        <w:t>" :</w:t>
+      </w:r>
+      <w:proofErr w:type="gramEnd"/>
+      <w:r>
+        <w:t xml:space="preserve"> 0,</w:t>
       </w:r>
     </w:p>
     <w:p>
@@ -39704,7 +40234,15 @@
       </w:pPr>
       <w:r>
         <w:tab/>
-        <w:t xml:space="preserve">"data" : </w:t>
+        <w:t>"data</w:t>
+      </w:r>
+      <w:proofErr w:type="gramStart"/>
+      <w:r>
+        <w:t>" :</w:t>
+      </w:r>
+      <w:proofErr w:type="gramEnd"/>
+      <w:r>
+        <w:t xml:space="preserve"> </w:t>
       </w:r>
     </w:p>
     <w:p>
@@ -39725,7 +40263,15 @@
       </w:r>
       <w:r>
         <w:tab/>
-        <w:t>"tszCreateTime" : "2023-04-12 14:20:42",</w:t>
+        <w:t>"tszCreateTime</w:t>
+      </w:r>
+      <w:proofErr w:type="gramStart"/>
+      <w:r>
+        <w:t>" :</w:t>
+      </w:r>
+      <w:proofErr w:type="gramEnd"/>
+      <w:r>
+        <w:t xml:space="preserve"> "2023-04-12 14:20:42",</w:t>
       </w:r>
     </w:p>
     <w:p>
@@ -39737,7 +40283,15 @@
       </w:r>
       <w:r>
         <w:tab/>
-        <w:t>"tszCvtUrl" : "http://test.xyry.org",</w:t>
+        <w:t>"tszCvtUrl</w:t>
+      </w:r>
+      <w:proofErr w:type="gramStart"/>
+      <w:r>
+        <w:t>" :</w:t>
+      </w:r>
+      <w:proofErr w:type="gramEnd"/>
+      <w:r>
+        <w:t xml:space="preserve"> "http://test.xyry.org",</w:t>
       </w:r>
     </w:p>
     <w:p>
@@ -39749,7 +40303,15 @@
       </w:r>
       <w:r>
         <w:tab/>
-        <w:t>"tszFullUrl" : "http://bbs.xyry.org/forum.php?mod=viewthread&amp;tid=2&amp;extra=page%3D1",</w:t>
+        <w:t>"tszFullUrl</w:t>
+      </w:r>
+      <w:proofErr w:type="gramStart"/>
+      <w:r>
+        <w:t>" :</w:t>
+      </w:r>
+      <w:proofErr w:type="gramEnd"/>
+      <w:r>
+        <w:t xml:space="preserve"> "http://bbs.xyry.org/forum.php?mod=viewthread&amp;tid=2&amp;extra=page%3D1",</w:t>
       </w:r>
     </w:p>
     <w:p>
@@ -39761,7 +40323,15 @@
       </w:r>
       <w:r>
         <w:tab/>
-        <w:t>"tszKeyUrl" : "7g4ey5",</w:t>
+        <w:t>"tszKeyUrl</w:t>
+      </w:r>
+      <w:proofErr w:type="gramStart"/>
+      <w:r>
+        <w:t>" :</w:t>
+      </w:r>
+      <w:proofErr w:type="gramEnd"/>
+      <w:r>
+        <w:t xml:space="preserve"> "7g4ey5",</w:t>
       </w:r>
     </w:p>
     <w:p>
@@ -39773,7 +40343,15 @@
       </w:r>
       <w:r>
         <w:tab/>
-        <w:t>"tszMapUrl" : "http://test.xyry.org/7g4ey5",</w:t>
+        <w:t>"tszMapUrl</w:t>
+      </w:r>
+      <w:proofErr w:type="gramStart"/>
+      <w:r>
+        <w:t>" :</w:t>
+      </w:r>
+      <w:proofErr w:type="gramEnd"/>
+      <w:r>
+        <w:t xml:space="preserve"> "http://test.xyry.org/7g4ey5",</w:t>
       </w:r>
     </w:p>
     <w:p>
@@ -39785,7 +40363,15 @@
       </w:r>
       <w:r>
         <w:tab/>
-        <w:t>"tszShotUrl" : "http://test.xyry.org"</w:t>
+        <w:t>"tszShotUrl</w:t>
+      </w:r>
+      <w:proofErr w:type="gramStart"/>
+      <w:r>
+        <w:t>" :</w:t>
+      </w:r>
+      <w:proofErr w:type="gramEnd"/>
+      <w:r>
+        <w:t xml:space="preserve"> "http://test.xyry.org"</w:t>
       </w:r>
     </w:p>
     <w:p>
@@ -39803,7 +40389,15 @@
       </w:pPr>
       <w:r>
         <w:tab/>
-        <w:t>"msg" : "success"</w:t>
+        <w:t>"msg</w:t>
+      </w:r>
+      <w:proofErr w:type="gramStart"/>
+      <w:r>
+        <w:t>" :</w:t>
+      </w:r>
+      <w:proofErr w:type="gramEnd"/>
+      <w:r>
+        <w:t xml:space="preserve"> "success"</w:t>
       </w:r>
     </w:p>
     <w:p>
@@ -39925,7 +40519,21 @@
         <w:rPr>
           <w:rFonts w:hint="eastAsia"/>
         </w:rPr>
-        <w:t>表示插件热重载</w:t>
+        <w:t>表示</w:t>
+      </w:r>
+      <w:proofErr w:type="gramStart"/>
+      <w:r>
+        <w:rPr>
+          <w:rFonts w:hint="eastAsia"/>
+        </w:rPr>
+        <w:t>插件热</w:t>
+      </w:r>
+      <w:proofErr w:type="gramEnd"/>
+      <w:r>
+        <w:rPr>
+          <w:rFonts w:hint="eastAsia"/>
+        </w:rPr>
+        <w:t>重载</w:t>
       </w:r>
     </w:p>
     <w:p>
@@ -40027,11 +40635,19 @@
         </w:rPr>
         <w:t>,1</w:t>
       </w:r>
-      <w:r>
-        <w:rPr>
-          <w:rFonts w:hint="eastAsia"/>
-        </w:rPr>
-        <w:t>插件热重载</w:t>
+      <w:proofErr w:type="gramStart"/>
+      <w:r>
+        <w:rPr>
+          <w:rFonts w:hint="eastAsia"/>
+        </w:rPr>
+        <w:t>插件热</w:t>
+      </w:r>
+      <w:proofErr w:type="gramEnd"/>
+      <w:r>
+        <w:rPr>
+          <w:rFonts w:hint="eastAsia"/>
+        </w:rPr>
+        <w:t>重载</w:t>
       </w:r>
       <w:r>
         <w:rPr>
@@ -40091,7 +40707,21 @@
         <w:rPr>
           <w:rFonts w:hint="eastAsia"/>
         </w:rPr>
-        <w:t>现在可以不启用三方库编译了</w:t>
+        <w:t>现在可以不启用</w:t>
+      </w:r>
+      <w:proofErr w:type="gramStart"/>
+      <w:r>
+        <w:rPr>
+          <w:rFonts w:hint="eastAsia"/>
+        </w:rPr>
+        <w:t>三方库编译</w:t>
+      </w:r>
+      <w:proofErr w:type="gramEnd"/>
+      <w:r>
+        <w:rPr>
+          <w:rFonts w:hint="eastAsia"/>
+        </w:rPr>
+        <w:t>了</w:t>
       </w:r>
       <w:r>
         <w:rPr>
@@ -40103,8 +40733,16 @@
         <w:rPr>
           <w:rFonts w:hint="eastAsia"/>
         </w:rPr>
-        <w:t>也就是说你可以选择禁用这些第三方库功能</w:t>
-      </w:r>
+        <w:t>也就是说你可以选择禁用这些第三</w:t>
+      </w:r>
+      <w:proofErr w:type="gramStart"/>
+      <w:r>
+        <w:rPr>
+          <w:rFonts w:hint="eastAsia"/>
+        </w:rPr>
+        <w:t>方库功能</w:t>
+      </w:r>
+      <w:proofErr w:type="gramEnd"/>
       <w:r>
         <w:rPr>
           <w:rFonts w:hint="eastAsia"/>
@@ -41568,7 +42206,6 @@
   <w:style w:type="character" w:default="1" w:styleId="a1">
     <w:name w:val="Default Paragraph Font"/>
     <w:uiPriority w:val="1"/>
-    <w:semiHidden/>
     <w:unhideWhenUsed/>
   </w:style>
   <w:style w:type="table" w:default="1" w:styleId="a2">

</xml_diff>